<commit_message>
ansquere the questions of File
Tis commit contains the answere for the questions
</commit_message>
<xml_diff>
--- a/AtividadeAvaliativaEquipe-Implementação.docx
+++ b/AtividadeAvaliativaEquipe-Implementação.docx
@@ -8,8 +8,6 @@
         <w:ind w:left="0" w:right="5" w:firstLine="0"/>
         <w:jc w:val="center"/>
       </w:pPr>
-      <w:bookmarkStart w:id="0" w:name="_GoBack"/>
-      <w:bookmarkEnd w:id="0"/>
       <w:r>
         <w:rPr>
           <w:rFonts w:ascii="Times New Roman" w:eastAsia="Times New Roman" w:hAnsi="Times New Roman" w:cs="Times New Roman"/>
@@ -163,277 +161,27 @@
         <w:spacing w:after="22" w:line="259" w:lineRule="auto"/>
         <w:ind w:left="-5" w:right="0"/>
         <w:jc w:val="left"/>
-      </w:pPr>
-      <w:r>
-        <w:rPr>
-          <w:noProof/>
-          <w:sz w:val="22"/>
-        </w:rPr>
-        <mc:AlternateContent>
-          <mc:Choice Requires="wpg">
-            <w:drawing>
-              <wp:anchor distT="0" distB="0" distL="114300" distR="114300" simplePos="0" relativeHeight="251658240" behindDoc="1" locked="0" layoutInCell="1" allowOverlap="1">
-                <wp:simplePos x="0" y="0"/>
-                <wp:positionH relativeFrom="column">
-                  <wp:posOffset>-111556</wp:posOffset>
-                </wp:positionH>
-                <wp:positionV relativeFrom="paragraph">
-                  <wp:posOffset>-769496</wp:posOffset>
-                </wp:positionV>
-                <wp:extent cx="4688586" cy="2276094"/>
-                <wp:effectExtent l="0" t="0" r="0" b="0"/>
-                <wp:wrapNone/>
-                <wp:docPr id="4333" name="Group 4333"/>
-                <wp:cNvGraphicFramePr/>
-                <a:graphic xmlns:a="http://schemas.openxmlformats.org/drawingml/2006/main">
-                  <a:graphicData uri="http://schemas.microsoft.com/office/word/2010/wordprocessingGroup">
-                    <wpg:wgp>
-                      <wpg:cNvGrpSpPr/>
-                      <wpg:grpSpPr>
-                        <a:xfrm>
-                          <a:off x="0" y="0"/>
-                          <a:ext cx="4688586" cy="2276094"/>
-                          <a:chOff x="0" y="0"/>
-                          <a:chExt cx="4688586" cy="2276094"/>
-                        </a:xfrm>
-                      </wpg:grpSpPr>
-                      <pic:pic xmlns:pic="http://schemas.openxmlformats.org/drawingml/2006/picture">
-                        <pic:nvPicPr>
-                          <pic:cNvPr id="27" name="Picture 27"/>
-                          <pic:cNvPicPr/>
-                        </pic:nvPicPr>
-                        <pic:blipFill>
-                          <a:blip r:embed="rId7"/>
-                          <a:stretch>
-                            <a:fillRect/>
-                          </a:stretch>
-                        </pic:blipFill>
-                        <pic:spPr>
-                          <a:xfrm>
-                            <a:off x="1030224" y="0"/>
-                            <a:ext cx="3658362" cy="386334"/>
-                          </a:xfrm>
-                          <a:prstGeom prst="rect">
-                            <a:avLst/>
-                          </a:prstGeom>
-                        </pic:spPr>
-                      </pic:pic>
-                      <pic:pic xmlns:pic="http://schemas.openxmlformats.org/drawingml/2006/picture">
-                        <pic:nvPicPr>
-                          <pic:cNvPr id="41" name="Picture 41"/>
-                          <pic:cNvPicPr/>
-                        </pic:nvPicPr>
-                        <pic:blipFill>
-                          <a:blip r:embed="rId8"/>
-                          <a:stretch>
-                            <a:fillRect/>
-                          </a:stretch>
-                        </pic:blipFill>
-                        <pic:spPr>
-                          <a:xfrm>
-                            <a:off x="2702052" y="236220"/>
-                            <a:ext cx="316243" cy="386334"/>
-                          </a:xfrm>
-                          <a:prstGeom prst="rect">
-                            <a:avLst/>
-                          </a:prstGeom>
-                        </pic:spPr>
-                      </pic:pic>
-                      <pic:pic xmlns:pic="http://schemas.openxmlformats.org/drawingml/2006/picture">
-                        <pic:nvPicPr>
-                          <pic:cNvPr id="44" name="Picture 44"/>
-                          <pic:cNvPicPr/>
-                        </pic:nvPicPr>
-                        <pic:blipFill>
-                          <a:blip r:embed="rId9"/>
-                          <a:stretch>
-                            <a:fillRect/>
-                          </a:stretch>
-                        </pic:blipFill>
-                        <pic:spPr>
-                          <a:xfrm>
-                            <a:off x="1524" y="472440"/>
-                            <a:ext cx="3659886" cy="386334"/>
-                          </a:xfrm>
-                          <a:prstGeom prst="rect">
-                            <a:avLst/>
-                          </a:prstGeom>
-                        </pic:spPr>
-                      </pic:pic>
-                      <pic:pic xmlns:pic="http://schemas.openxmlformats.org/drawingml/2006/picture">
-                        <pic:nvPicPr>
-                          <pic:cNvPr id="57" name="Picture 57"/>
-                          <pic:cNvPicPr/>
-                        </pic:nvPicPr>
-                        <pic:blipFill>
-                          <a:blip r:embed="rId10"/>
-                          <a:stretch>
-                            <a:fillRect/>
-                          </a:stretch>
-                        </pic:blipFill>
-                        <pic:spPr>
-                          <a:xfrm>
-                            <a:off x="1524" y="710184"/>
-                            <a:ext cx="3873246" cy="386334"/>
-                          </a:xfrm>
-                          <a:prstGeom prst="rect">
-                            <a:avLst/>
-                          </a:prstGeom>
-                        </pic:spPr>
-                      </pic:pic>
-                      <pic:pic xmlns:pic="http://schemas.openxmlformats.org/drawingml/2006/picture">
-                        <pic:nvPicPr>
-                          <pic:cNvPr id="61" name="Picture 61"/>
-                          <pic:cNvPicPr/>
-                        </pic:nvPicPr>
-                        <pic:blipFill>
-                          <a:blip r:embed="rId10"/>
-                          <a:stretch>
-                            <a:fillRect/>
-                          </a:stretch>
-                        </pic:blipFill>
-                        <pic:spPr>
-                          <a:xfrm>
-                            <a:off x="1524" y="946404"/>
-                            <a:ext cx="3873246" cy="386334"/>
-                          </a:xfrm>
-                          <a:prstGeom prst="rect">
-                            <a:avLst/>
-                          </a:prstGeom>
-                        </pic:spPr>
-                      </pic:pic>
-                      <pic:pic xmlns:pic="http://schemas.openxmlformats.org/drawingml/2006/picture">
-                        <pic:nvPicPr>
-                          <pic:cNvPr id="65" name="Picture 65"/>
-                          <pic:cNvPicPr/>
-                        </pic:nvPicPr>
-                        <pic:blipFill>
-                          <a:blip r:embed="rId10"/>
-                          <a:stretch>
-                            <a:fillRect/>
-                          </a:stretch>
-                        </pic:blipFill>
-                        <pic:spPr>
-                          <a:xfrm>
-                            <a:off x="1524" y="1182624"/>
-                            <a:ext cx="3873246" cy="386334"/>
-                          </a:xfrm>
-                          <a:prstGeom prst="rect">
-                            <a:avLst/>
-                          </a:prstGeom>
-                        </pic:spPr>
-                      </pic:pic>
-                      <pic:pic xmlns:pic="http://schemas.openxmlformats.org/drawingml/2006/picture">
-                        <pic:nvPicPr>
-                          <pic:cNvPr id="69" name="Picture 69"/>
-                          <pic:cNvPicPr/>
-                        </pic:nvPicPr>
-                        <pic:blipFill>
-                          <a:blip r:embed="rId10"/>
-                          <a:stretch>
-                            <a:fillRect/>
-                          </a:stretch>
-                        </pic:blipFill>
-                        <pic:spPr>
-                          <a:xfrm>
-                            <a:off x="1524" y="1420368"/>
-                            <a:ext cx="3873246" cy="386334"/>
-                          </a:xfrm>
-                          <a:prstGeom prst="rect">
-                            <a:avLst/>
-                          </a:prstGeom>
-                        </pic:spPr>
-                      </pic:pic>
-                      <pic:pic xmlns:pic="http://schemas.openxmlformats.org/drawingml/2006/picture">
-                        <pic:nvPicPr>
-                          <pic:cNvPr id="73" name="Picture 73"/>
-                          <pic:cNvPicPr/>
-                        </pic:nvPicPr>
-                        <pic:blipFill>
-                          <a:blip r:embed="rId8"/>
-                          <a:stretch>
-                            <a:fillRect/>
-                          </a:stretch>
-                        </pic:blipFill>
-                        <pic:spPr>
-                          <a:xfrm>
-                            <a:off x="1524" y="1656588"/>
-                            <a:ext cx="316243" cy="386334"/>
-                          </a:xfrm>
-                          <a:prstGeom prst="rect">
-                            <a:avLst/>
-                          </a:prstGeom>
-                        </pic:spPr>
-                      </pic:pic>
-                      <pic:pic xmlns:pic="http://schemas.openxmlformats.org/drawingml/2006/picture">
-                        <pic:nvPicPr>
-                          <pic:cNvPr id="76" name="Picture 76"/>
-                          <pic:cNvPicPr/>
-                        </pic:nvPicPr>
-                        <pic:blipFill>
-                          <a:blip r:embed="rId11"/>
-                          <a:stretch>
-                            <a:fillRect/>
-                          </a:stretch>
-                        </pic:blipFill>
-                        <pic:spPr>
-                          <a:xfrm>
-                            <a:off x="0" y="1888249"/>
-                            <a:ext cx="2329434" cy="387845"/>
-                          </a:xfrm>
-                          <a:prstGeom prst="rect">
-                            <a:avLst/>
-                          </a:prstGeom>
-                        </pic:spPr>
-                      </pic:pic>
-                    </wpg:wgp>
-                  </a:graphicData>
-                </a:graphic>
-              </wp:anchor>
-            </w:drawing>
-          </mc:Choice>
-          <mc:Fallback xmlns:a="http://schemas.openxmlformats.org/drawingml/2006/main">
-            <w:pict>
-              <v:group id="Group 4333" style="width:369.18pt;height:179.22pt;position:absolute;z-index:-2147483599;mso-position-horizontal-relative:text;mso-position-horizontal:absolute;margin-left:-8.784pt;mso-position-vertical-relative:text;margin-top:-60.5903pt;" coordsize="46885,22760">
-                <v:shape id="Picture 27" style="position:absolute;width:36583;height:3863;left:10302;top:0;" filled="f">
-                  <v:imagedata r:id="rId12"/>
-                </v:shape>
-                <v:shape id="Picture 41" style="position:absolute;width:3162;height:3863;left:27020;top:2362;" filled="f">
-                  <v:imagedata r:id="rId13"/>
-                </v:shape>
-                <v:shape id="Picture 44" style="position:absolute;width:36598;height:3863;left:15;top:4724;" filled="f">
-                  <v:imagedata r:id="rId14"/>
-                </v:shape>
-                <v:shape id="Picture 57" style="position:absolute;width:38732;height:3863;left:15;top:7101;" filled="f">
-                  <v:imagedata r:id="rId15"/>
-                </v:shape>
-                <v:shape id="Picture 61" style="position:absolute;width:38732;height:3863;left:15;top:9464;" filled="f">
-                  <v:imagedata r:id="rId15"/>
-                </v:shape>
-                <v:shape id="Picture 65" style="position:absolute;width:38732;height:3863;left:15;top:11826;" filled="f">
-                  <v:imagedata r:id="rId15"/>
-                </v:shape>
-                <v:shape id="Picture 69" style="position:absolute;width:38732;height:3863;left:15;top:14203;" filled="f">
-                  <v:imagedata r:id="rId15"/>
-                </v:shape>
-                <v:shape id="Picture 73" style="position:absolute;width:3162;height:3863;left:15;top:16565;" filled="f">
-                  <v:imagedata r:id="rId13"/>
-                </v:shape>
-                <v:shape id="Picture 76" style="position:absolute;width:23294;height:3878;left:0;top:18882;" filled="f">
-                  <v:imagedata r:id="rId16"/>
-                </v:shape>
-              </v:group>
-            </w:pict>
-          </mc:Fallback>
-        </mc:AlternateContent>
-      </w:r>
-      <w:r>
         <w:rPr>
           <w:rFonts w:ascii="Times New Roman" w:eastAsia="Times New Roman" w:hAnsi="Times New Roman" w:cs="Times New Roman"/>
           <w:sz w:val="28"/>
         </w:rPr>
-        <w:t xml:space="preserve">________________________________________ </w:t>
-      </w:r>
+      </w:pPr>
+      <w:r>
+        <w:rPr>
+          <w:rFonts w:ascii="Times New Roman" w:eastAsia="Times New Roman" w:hAnsi="Times New Roman" w:cs="Times New Roman"/>
+          <w:sz w:val="28"/>
+        </w:rPr>
+        <w:t xml:space="preserve">Lucas Eduardo Giovanini </w:t>
+      </w:r>
+      <w:proofErr w:type="spellStart"/>
+      <w:r>
+        <w:rPr>
+          <w:rFonts w:ascii="Times New Roman" w:eastAsia="Times New Roman" w:hAnsi="Times New Roman" w:cs="Times New Roman"/>
+          <w:sz w:val="28"/>
+        </w:rPr>
+        <w:t>Marrega</w:t>
+      </w:r>
+      <w:proofErr w:type="spellEnd"/>
     </w:p>
     <w:p>
       <w:pPr>
@@ -446,35 +194,14 @@
           <w:rFonts w:ascii="Times New Roman" w:eastAsia="Times New Roman" w:hAnsi="Times New Roman" w:cs="Times New Roman"/>
           <w:sz w:val="28"/>
         </w:rPr>
-        <w:t xml:space="preserve">________________________________________ </w:t>
-      </w:r>
-    </w:p>
-    <w:p>
-      <w:pPr>
-        <w:spacing w:after="22" w:line="259" w:lineRule="auto"/>
-        <w:ind w:left="-5" w:right="0"/>
-        <w:jc w:val="left"/>
-      </w:pPr>
+        <w:t>João Vitor Borges</w:t>
+      </w:r>
       <w:r>
         <w:rPr>
           <w:rFonts w:ascii="Times New Roman" w:eastAsia="Times New Roman" w:hAnsi="Times New Roman" w:cs="Times New Roman"/>
           <w:sz w:val="28"/>
         </w:rPr>
-        <w:t xml:space="preserve">________________________________________ </w:t>
-      </w:r>
-    </w:p>
-    <w:p>
-      <w:pPr>
-        <w:spacing w:after="22" w:line="259" w:lineRule="auto"/>
-        <w:ind w:left="-5" w:right="0"/>
-        <w:jc w:val="left"/>
-      </w:pPr>
-      <w:r>
-        <w:rPr>
-          <w:rFonts w:ascii="Times New Roman" w:eastAsia="Times New Roman" w:hAnsi="Times New Roman" w:cs="Times New Roman"/>
-          <w:sz w:val="28"/>
-        </w:rPr>
-        <w:t xml:space="preserve">________________________________________ </w:t>
+        <w:t xml:space="preserve"> </w:t>
       </w:r>
     </w:p>
     <w:p>
@@ -537,13 +264,7 @@
         <w:ind w:left="-5" w:right="0"/>
       </w:pPr>
       <w:r>
-        <w:t>Esta atividade é prática, consistindo no desenvolvimento de uma solução de um problema apresentado para um domínio específico (ou proposto pela equipe) utilizando métodos de busca. Port</w:t>
-      </w:r>
-      <w:r>
-        <w:t>anto, o trabalho está baseado nos conceitos estudados, na identificação de cada um dos elementos, na implementação dos métodos e da representação do problema, bem como na execução do método para encontrar soluções particulares e da análise dos resultados o</w:t>
-      </w:r>
-      <w:r>
-        <w:t xml:space="preserve">btidos.  </w:t>
+        <w:t xml:space="preserve">Esta atividade é prática, consistindo no desenvolvimento de uma solução de um problema apresentado para um domínio específico (ou proposto pela equipe) utilizando métodos de busca. Portanto, o trabalho está baseado nos conceitos estudados, na identificação de cada um dos elementos, na implementação dos métodos e da representação do problema, bem como na execução do método para encontrar soluções particulares e da análise dos resultados obtidos.  </w:t>
       </w:r>
     </w:p>
     <w:p>
@@ -562,52 +283,6 @@
       </w:pPr>
       <w:r>
         <w:rPr>
-          <w:noProof/>
-        </w:rPr>
-        <w:drawing>
-          <wp:anchor distT="0" distB="0" distL="114300" distR="114300" simplePos="0" relativeHeight="251659264" behindDoc="1" locked="0" layoutInCell="1" allowOverlap="0">
-            <wp:simplePos x="0" y="0"/>
-            <wp:positionH relativeFrom="column">
-              <wp:posOffset>-102412</wp:posOffset>
-            </wp:positionH>
-            <wp:positionV relativeFrom="paragraph">
-              <wp:posOffset>-86328</wp:posOffset>
-            </wp:positionV>
-            <wp:extent cx="834390" cy="355841"/>
-            <wp:effectExtent l="0" t="0" r="0" b="0"/>
-            <wp:wrapNone/>
-            <wp:docPr id="99" name="Picture 99"/>
-            <wp:cNvGraphicFramePr/>
-            <a:graphic xmlns:a="http://schemas.openxmlformats.org/drawingml/2006/main">
-              <a:graphicData uri="http://schemas.openxmlformats.org/drawingml/2006/picture">
-                <pic:pic xmlns:pic="http://schemas.openxmlformats.org/drawingml/2006/picture">
-                  <pic:nvPicPr>
-                    <pic:cNvPr id="99" name="Picture 99"/>
-                    <pic:cNvPicPr/>
-                  </pic:nvPicPr>
-                  <pic:blipFill>
-                    <a:blip r:embed="rId17"/>
-                    <a:stretch>
-                      <a:fillRect/>
-                    </a:stretch>
-                  </pic:blipFill>
-                  <pic:spPr>
-                    <a:xfrm>
-                      <a:off x="0" y="0"/>
-                      <a:ext cx="834390" cy="355841"/>
-                    </a:xfrm>
-                    <a:prstGeom prst="rect">
-                      <a:avLst/>
-                    </a:prstGeom>
-                  </pic:spPr>
-                </pic:pic>
-              </a:graphicData>
-            </a:graphic>
-          </wp:anchor>
-        </w:drawing>
-      </w:r>
-      <w:r>
-        <w:rPr>
           <w:b/>
         </w:rPr>
         <w:t>PASSO</w:t>
@@ -633,10 +308,7 @@
         <w:t xml:space="preserve">  </w:t>
       </w:r>
       <w:r>
-        <w:t>Definição do domínio do problema para o qual será desenvolvido o sistema. Caso a equipe tenha uma proposta, discuta com o professor para verificar sua viabilidade e definir as limitações; caso contrário será fornecido um problema com</w:t>
-      </w:r>
-      <w:r>
-        <w:t xml:space="preserve"> sua especificação. Esta escolha do problema deve permitir o uso dos métodos indicados para sua solução dentro do prazo disponível (duas semanas) devido às restrições de tempo na disciplina. </w:t>
+        <w:t xml:space="preserve">Definição do domínio do problema para o qual será desenvolvido o sistema. Caso a equipe tenha uma proposta, discuta com o professor para verificar sua viabilidade e definir as limitações; caso contrário será fornecido um problema com sua especificação. Esta escolha do problema deve permitir o uso dos métodos indicados para sua solução dentro do prazo disponível (duas semanas) devido às restrições de tempo na disciplina. </w:t>
       </w:r>
     </w:p>
     <w:p>
@@ -657,7 +329,28 @@
         <w:t xml:space="preserve">Problema a ser trabalhado: </w:t>
       </w:r>
       <w:r>
-        <w:t xml:space="preserve">________________________________________________ </w:t>
+        <w:rPr>
+          <w:b/>
+          <w:bCs/>
+        </w:rPr>
+        <w:t>Ca</w:t>
+      </w:r>
+      <w:r>
+        <w:rPr>
+          <w:b/>
+          <w:bCs/>
+        </w:rPr>
+        <w:t>ix</w:t>
+      </w:r>
+      <w:r>
+        <w:rPr>
+          <w:b/>
+          <w:bCs/>
+        </w:rPr>
+        <w:t>eiro viajante</w:t>
+      </w:r>
+      <w:r>
+        <w:t xml:space="preserve"> </w:t>
       </w:r>
     </w:p>
     <w:p>
@@ -673,9 +366,108 @@
     <w:p>
       <w:pPr>
         <w:ind w:left="-5" w:right="0"/>
-      </w:pPr>
-      <w:r>
-        <w:t xml:space="preserve">Descrição do Problema: ___________________________________________________ </w:t>
+        <w:rPr>
+          <w:b/>
+          <w:bCs/>
+        </w:rPr>
+      </w:pPr>
+      <w:r>
+        <w:t xml:space="preserve">Descrição do Problema: </w:t>
+      </w:r>
+      <w:r>
+        <w:rPr>
+          <w:b/>
+          <w:bCs/>
+        </w:rPr>
+        <w:t>Um comerciante deseja vender seus produtos em 5 cidades diferentes. Para economizar tempo e combustível, ele deseja saber qual é a menor rota diária para passar por todas as cidades sem que elas se repitam. O ponto final é quando o comerciante chega na cidade de origem.</w:t>
+      </w:r>
+    </w:p>
+    <w:p>
+      <w:pPr>
+        <w:ind w:left="-5" w:right="0"/>
+      </w:pPr>
+    </w:p>
+    <w:p>
+      <w:pPr>
+        <w:ind w:left="-5" w:right="0"/>
+        <w:rPr>
+          <w:b/>
+        </w:rPr>
+      </w:pPr>
+    </w:p>
+    <w:p>
+      <w:pPr>
+        <w:ind w:left="-5" w:right="0"/>
+      </w:pPr>
+      <w:r>
+        <w:rPr>
+          <w:b/>
+        </w:rPr>
+        <w:t>PASSO</w:t>
+      </w:r>
+      <w:r>
+        <w:rPr>
+          <w:b/>
+          <w:sz w:val="19"/>
+        </w:rPr>
+        <w:t xml:space="preserve"> </w:t>
+      </w:r>
+      <w:r>
+        <w:rPr>
+          <w:b/>
+        </w:rPr>
+        <w:t>2:</w:t>
+      </w:r>
+      <w:r>
+        <w:rPr>
+          <w:b/>
+          <w:sz w:val="19"/>
+        </w:rPr>
+        <w:t xml:space="preserve">  </w:t>
+      </w:r>
+      <w:r>
+        <w:t xml:space="preserve">Estudar o problema e definir o que será considerado como estado do problema. Lembrar que o estado permite compreender como o “mundo” está, em relação a todos os aspectos envolvidos no problema, em um dado instante de tempo. Definir uma estrutura de dados que permita representar adequadamente o estado do problema, ou seja, que represente de maneira completa e única todas as informações que caracterizam um estado. </w:t>
+      </w:r>
+    </w:p>
+    <w:p>
+      <w:pPr>
+        <w:ind w:left="-5" w:right="0"/>
+      </w:pPr>
+      <w:r>
+        <w:t>Informações que caracterizam um estado no problema</w:t>
+      </w:r>
+    </w:p>
+    <w:p>
+      <w:pPr>
+        <w:ind w:left="-5" w:right="0"/>
+        <w:rPr>
+          <w:b/>
+          <w:bCs/>
+          <w:u w:val="single"/>
+        </w:rPr>
+      </w:pPr>
+      <w:r>
+        <w:rPr>
+          <w:b/>
+          <w:bCs/>
+        </w:rPr>
+        <w:t>R: o estado será as cidades pelas quais ele já passou (contando com a atual</w:t>
+      </w:r>
+      <w:r>
+        <w:rPr>
+          <w:b/>
+          <w:bCs/>
+          <w:u w:val="single"/>
+        </w:rPr>
+        <w:t>)</w:t>
+      </w:r>
+      <w:r>
+        <w:rPr>
+          <w:b/>
+          <w:bCs/>
+          <w:u w:val="single"/>
+        </w:rPr>
+        <w:t xml:space="preserve"> </w:t>
       </w:r>
     </w:p>
     <w:p>
@@ -693,7 +485,41 @@
         <w:ind w:left="-5" w:right="0"/>
       </w:pPr>
       <w:r>
-        <w:t xml:space="preserve">_______________________________________________________________________ </w:t>
+        <w:lastRenderedPageBreak/>
+        <w:t>Estrutura de dados que representará um estado do problema</w:t>
+      </w:r>
+      <w:r>
+        <w:t>:</w:t>
+      </w:r>
+    </w:p>
+    <w:p>
+      <w:pPr>
+        <w:ind w:left="-5" w:right="0"/>
+        <w:rPr>
+          <w:b/>
+          <w:bCs/>
+        </w:rPr>
+      </w:pPr>
+      <w:r>
+        <w:rPr>
+          <w:b/>
+          <w:bCs/>
+        </w:rPr>
+        <w:t>R: Uma lista</w:t>
+      </w:r>
+      <w:r>
+        <w:rPr>
+          <w:b/>
+          <w:bCs/>
+        </w:rPr>
+        <w:t xml:space="preserve">. </w:t>
+      </w:r>
+      <w:r>
+        <w:rPr>
+          <w:b/>
+          <w:bCs/>
+        </w:rPr>
+        <w:t>Conforme vamos passando pelas cidades, essa lista é incrementada. O estado viável é: A lista ter tamanho 5 e apenas a primeira e a ultima posição devem se repetir.</w:t>
       </w:r>
     </w:p>
     <w:p>
@@ -711,7 +537,119 @@
         <w:ind w:left="-5" w:right="0"/>
       </w:pPr>
       <w:r>
-        <w:t xml:space="preserve">_______________________________________________________________________ </w:t>
+        <w:rPr>
+          <w:b/>
+        </w:rPr>
+        <w:t>PASSO</w:t>
+      </w:r>
+      <w:r>
+        <w:rPr>
+          <w:b/>
+          <w:sz w:val="19"/>
+        </w:rPr>
+        <w:t xml:space="preserve"> </w:t>
+      </w:r>
+      <w:r>
+        <w:rPr>
+          <w:b/>
+        </w:rPr>
+        <w:t>3:</w:t>
+      </w:r>
+      <w:r>
+        <w:rPr>
+          <w:b/>
+          <w:sz w:val="19"/>
+        </w:rPr>
+        <w:t xml:space="preserve">  </w:t>
+      </w:r>
+      <w:r>
+        <w:t>Baseado no problema, defina quais são os operadores (ações que podem transformam o estado em certo momento no próximo estado – que pode eventualmente ser o mesmo):</w:t>
+      </w:r>
+    </w:p>
+    <w:p>
+      <w:pPr>
+        <w:ind w:left="-5" w:right="0"/>
+      </w:pPr>
+    </w:p>
+    <w:p>
+      <w:pPr>
+        <w:ind w:left="-5" w:right="0"/>
+      </w:pPr>
+      <w:r>
+        <w:rPr>
+          <w:b/>
+        </w:rPr>
+        <w:t>R:1)</w:t>
+      </w:r>
+      <w:r>
+        <w:t xml:space="preserve"> </w:t>
+      </w:r>
+      <w:r>
+        <w:rPr>
+          <w:b/>
+          <w:bCs/>
+        </w:rPr>
+        <w:t>Mover-se para uma cidade vizinha.</w:t>
+      </w:r>
+    </w:p>
+    <w:p>
+      <w:pPr>
+        <w:ind w:left="-5" w:right="0"/>
+        <w:rPr>
+          <w:b/>
+        </w:rPr>
+      </w:pPr>
+      <w:r>
+        <w:rPr>
+          <w:b/>
+        </w:rPr>
+        <w:tab/>
+        <w:t>Condições:</w:t>
+      </w:r>
+    </w:p>
+    <w:p>
+      <w:pPr>
+        <w:ind w:left="-5" w:right="0"/>
+        <w:rPr>
+          <w:b/>
+        </w:rPr>
+      </w:pPr>
+      <w:r>
+        <w:rPr>
+          <w:b/>
+        </w:rPr>
+        <w:t xml:space="preserve">Enquanto a lista de cidades visitadas for menor </w:t>
+      </w:r>
+      <w:r>
+        <w:rPr>
+          <w:b/>
+        </w:rPr>
+        <w:t>que</w:t>
+      </w:r>
+      <w:r>
+        <w:rPr>
+          <w:b/>
+        </w:rPr>
+        <w:t xml:space="preserve"> 4, vamos ao vizinho de menor custo, desde que ele já não tenha sido visitado. As</w:t>
+      </w:r>
+      <w:r>
+        <w:rPr>
+          <w:b/>
+        </w:rPr>
+        <w:t>sim que a lista de cidades visitada tiver tamanho 4, a próxima cidade deve ser a cidade de origem.</w:t>
+      </w:r>
+    </w:p>
+    <w:p>
+      <w:pPr>
+        <w:ind w:left="-5" w:right="0"/>
+      </w:pPr>
+    </w:p>
+    <w:p>
+      <w:pPr>
+        <w:ind w:left="0" w:right="0" w:firstLine="0"/>
+      </w:pPr>
+      <w:r>
+        <w:t xml:space="preserve"> </w:t>
       </w:r>
     </w:p>
     <w:p>
@@ -729,113 +667,6 @@
         <w:ind w:left="-5" w:right="0"/>
       </w:pPr>
       <w:r>
-        <w:t xml:space="preserve">_______________________________________________________________________ </w:t>
-      </w:r>
-    </w:p>
-    <w:p>
-      <w:pPr>
-        <w:spacing w:after="0" w:line="259" w:lineRule="auto"/>
-        <w:ind w:left="0" w:right="0" w:firstLine="0"/>
-        <w:jc w:val="left"/>
-      </w:pPr>
-      <w:r>
-        <w:t xml:space="preserve"> </w:t>
-      </w:r>
-    </w:p>
-    <w:p>
-      <w:pPr>
-        <w:ind w:left="-5" w:right="0"/>
-      </w:pPr>
-      <w:r>
-        <w:t xml:space="preserve">_______________________________________________________________________ </w:t>
-      </w:r>
-    </w:p>
-    <w:p>
-      <w:pPr>
-        <w:spacing w:after="0" w:line="259" w:lineRule="auto"/>
-        <w:ind w:left="0" w:right="0" w:firstLine="0"/>
-        <w:jc w:val="left"/>
-      </w:pPr>
-      <w:r>
-        <w:t xml:space="preserve"> </w:t>
-      </w:r>
-    </w:p>
-    <w:p>
-      <w:pPr>
-        <w:ind w:left="-5" w:right="0"/>
-      </w:pPr>
-      <w:r>
-        <w:t>_______________________________</w:t>
-      </w:r>
-      <w:r>
-        <w:t xml:space="preserve">________________________________________ </w:t>
-      </w:r>
-    </w:p>
-    <w:p>
-      <w:pPr>
-        <w:spacing w:after="0" w:line="259" w:lineRule="auto"/>
-        <w:ind w:left="0" w:right="0" w:firstLine="0"/>
-        <w:jc w:val="left"/>
-      </w:pPr>
-      <w:r>
-        <w:t xml:space="preserve"> </w:t>
-      </w:r>
-    </w:p>
-    <w:p>
-      <w:pPr>
-        <w:ind w:left="-5" w:right="0"/>
-      </w:pPr>
-      <w:r>
-        <w:rPr>
-          <w:noProof/>
-        </w:rPr>
-        <w:lastRenderedPageBreak/>
-        <w:drawing>
-          <wp:anchor distT="0" distB="0" distL="114300" distR="114300" simplePos="0" relativeHeight="251660288" behindDoc="1" locked="0" layoutInCell="1" allowOverlap="0">
-            <wp:simplePos x="0" y="0"/>
-            <wp:positionH relativeFrom="column">
-              <wp:posOffset>-102412</wp:posOffset>
-            </wp:positionH>
-            <wp:positionV relativeFrom="paragraph">
-              <wp:posOffset>0</wp:posOffset>
-            </wp:positionV>
-            <wp:extent cx="919734" cy="355841"/>
-            <wp:effectExtent l="0" t="0" r="0" b="0"/>
-            <wp:wrapNone/>
-            <wp:docPr id="188" name="Picture 188"/>
-            <wp:cNvGraphicFramePr/>
-            <a:graphic xmlns:a="http://schemas.openxmlformats.org/drawingml/2006/main">
-              <a:graphicData uri="http://schemas.openxmlformats.org/drawingml/2006/picture">
-                <pic:pic xmlns:pic="http://schemas.openxmlformats.org/drawingml/2006/picture">
-                  <pic:nvPicPr>
-                    <pic:cNvPr id="188" name="Picture 188"/>
-                    <pic:cNvPicPr/>
-                  </pic:nvPicPr>
-                  <pic:blipFill>
-                    <a:blip r:embed="rId18"/>
-                    <a:stretch>
-                      <a:fillRect/>
-                    </a:stretch>
-                  </pic:blipFill>
-                  <pic:spPr>
-                    <a:xfrm>
-                      <a:off x="0" y="0"/>
-                      <a:ext cx="919734" cy="355841"/>
-                    </a:xfrm>
-                    <a:prstGeom prst="rect">
-                      <a:avLst/>
-                    </a:prstGeom>
-                  </pic:spPr>
-                </pic:pic>
-              </a:graphicData>
-            </a:graphic>
-          </wp:anchor>
-        </w:drawing>
-      </w:r>
-      <w:r>
-        <w:t xml:space="preserve">_______________________________________________________________________ </w:t>
-      </w:r>
-      <w:r>
         <w:rPr>
           <w:b/>
         </w:rPr>
@@ -852,7 +683,7 @@
         <w:rPr>
           <w:b/>
         </w:rPr>
-        <w:t>2:</w:t>
+        <w:t>4:</w:t>
       </w:r>
       <w:r>
         <w:rPr>
@@ -862,414 +693,9 @@
         <w:t xml:space="preserve">  </w:t>
       </w:r>
       <w:r>
-        <w:t xml:space="preserve">Estudar o problema e definir o que será considerado como estado do problema. </w:t>
-      </w:r>
-      <w:r>
-        <w:t>Lembrar que o estado permite compreender como o “mun</w:t>
-      </w:r>
-      <w:r>
-        <w:t xml:space="preserve">do” está, em </w:t>
-      </w:r>
-      <w:r>
-        <w:t>relação a todos os aspectos envolvidos no problema, em um dado instante de tempo. Definir uma estrutura de dados que permita representar adequadamente o estado do problema, ou seja, que represente de maneira completa e única todas as informaçõ</w:t>
-      </w:r>
-      <w:r>
-        <w:t xml:space="preserve">es que caracterizam um estado. </w:t>
-      </w:r>
-    </w:p>
-    <w:p>
-      <w:pPr>
-        <w:ind w:left="-5" w:right="0"/>
-      </w:pPr>
-      <w:r>
-        <w:t xml:space="preserve">Informações que caracterizam um estado no problema: __________________________ </w:t>
-      </w:r>
-    </w:p>
-    <w:p>
-      <w:pPr>
-        <w:spacing w:after="0" w:line="259" w:lineRule="auto"/>
-        <w:ind w:left="0" w:right="0" w:firstLine="0"/>
-        <w:jc w:val="left"/>
-      </w:pPr>
-      <w:r>
-        <w:t xml:space="preserve"> </w:t>
-      </w:r>
-    </w:p>
-    <w:p>
-      <w:pPr>
-        <w:ind w:left="-5" w:right="0"/>
-      </w:pPr>
-      <w:r>
-        <w:t xml:space="preserve">_______________________________________________________________________ </w:t>
-      </w:r>
-    </w:p>
-    <w:p>
-      <w:pPr>
-        <w:spacing w:after="0" w:line="259" w:lineRule="auto"/>
-        <w:ind w:left="0" w:right="0" w:firstLine="0"/>
-        <w:jc w:val="left"/>
-      </w:pPr>
-      <w:r>
-        <w:t xml:space="preserve"> </w:t>
-      </w:r>
-    </w:p>
-    <w:p>
-      <w:pPr>
-        <w:ind w:left="-5" w:right="0"/>
-      </w:pPr>
-      <w:r>
-        <w:t>___________________________________________________________________</w:t>
-      </w:r>
-      <w:r>
-        <w:t xml:space="preserve">____ </w:t>
-      </w:r>
-    </w:p>
-    <w:p>
-      <w:pPr>
-        <w:spacing w:after="0" w:line="259" w:lineRule="auto"/>
-        <w:ind w:left="0" w:right="0" w:firstLine="0"/>
-        <w:jc w:val="left"/>
-      </w:pPr>
-      <w:r>
-        <w:t xml:space="preserve"> </w:t>
-      </w:r>
-    </w:p>
-    <w:p>
-      <w:pPr>
-        <w:ind w:left="-5" w:right="0"/>
-      </w:pPr>
-      <w:r>
-        <w:t xml:space="preserve">_______________________________________________________________________ </w:t>
-      </w:r>
-    </w:p>
-    <w:p>
-      <w:pPr>
-        <w:spacing w:after="0" w:line="259" w:lineRule="auto"/>
-        <w:ind w:left="0" w:right="0" w:firstLine="0"/>
-        <w:jc w:val="left"/>
-      </w:pPr>
-      <w:r>
-        <w:t xml:space="preserve"> </w:t>
-      </w:r>
-    </w:p>
-    <w:p>
-      <w:pPr>
-        <w:ind w:left="-5" w:right="0"/>
-      </w:pPr>
-      <w:r>
-        <w:t xml:space="preserve">Estrutura de dados que representará um estado do problema: ____________________ </w:t>
-      </w:r>
-    </w:p>
-    <w:p>
-      <w:pPr>
-        <w:spacing w:after="0" w:line="259" w:lineRule="auto"/>
-        <w:ind w:left="0" w:right="0" w:firstLine="0"/>
-        <w:jc w:val="left"/>
-      </w:pPr>
-      <w:r>
-        <w:t xml:space="preserve"> </w:t>
-      </w:r>
-    </w:p>
-    <w:p>
-      <w:pPr>
-        <w:ind w:left="-5" w:right="0"/>
-      </w:pPr>
-      <w:r>
-        <w:t xml:space="preserve">_______________________________________________________________________ </w:t>
-      </w:r>
-    </w:p>
-    <w:p>
-      <w:pPr>
-        <w:spacing w:after="0" w:line="259" w:lineRule="auto"/>
-        <w:ind w:left="0" w:right="0" w:firstLine="0"/>
-        <w:jc w:val="left"/>
-      </w:pPr>
-      <w:r>
-        <w:t xml:space="preserve"> </w:t>
-      </w:r>
-    </w:p>
-    <w:p>
-      <w:pPr>
-        <w:ind w:left="-5" w:right="0"/>
-      </w:pPr>
-      <w:r>
-        <w:t xml:space="preserve">_______________________________________________________________________ </w:t>
-      </w:r>
-    </w:p>
-    <w:p>
-      <w:pPr>
-        <w:spacing w:after="0" w:line="259" w:lineRule="auto"/>
-        <w:ind w:left="0" w:right="0" w:firstLine="0"/>
-        <w:jc w:val="left"/>
-      </w:pPr>
-      <w:r>
-        <w:t xml:space="preserve"> </w:t>
-      </w:r>
-    </w:p>
-    <w:p>
-      <w:pPr>
-        <w:ind w:left="-5" w:right="0"/>
-      </w:pPr>
-      <w:r>
-        <w:t xml:space="preserve">_______________________________________________________________________ </w:t>
-      </w:r>
-    </w:p>
-    <w:p>
-      <w:pPr>
-        <w:spacing w:after="0" w:line="259" w:lineRule="auto"/>
-        <w:ind w:left="0" w:right="0" w:firstLine="0"/>
-        <w:jc w:val="left"/>
-      </w:pPr>
-      <w:r>
-        <w:t xml:space="preserve"> </w:t>
-      </w:r>
-    </w:p>
-    <w:p>
-      <w:pPr>
-        <w:ind w:left="-5" w:right="0"/>
-      </w:pPr>
-      <w:r>
-        <w:rPr>
-          <w:noProof/>
-        </w:rPr>
-        <w:drawing>
-          <wp:anchor distT="0" distB="0" distL="114300" distR="114300" simplePos="0" relativeHeight="251661312" behindDoc="1" locked="0" layoutInCell="1" allowOverlap="0">
-            <wp:simplePos x="0" y="0"/>
-            <wp:positionH relativeFrom="column">
-              <wp:posOffset>-102412</wp:posOffset>
-            </wp:positionH>
-            <wp:positionV relativeFrom="paragraph">
-              <wp:posOffset>-86660</wp:posOffset>
-            </wp:positionV>
-            <wp:extent cx="870966" cy="355841"/>
-            <wp:effectExtent l="0" t="0" r="0" b="0"/>
-            <wp:wrapNone/>
-            <wp:docPr id="232" name="Picture 232"/>
-            <wp:cNvGraphicFramePr/>
-            <a:graphic xmlns:a="http://schemas.openxmlformats.org/drawingml/2006/main">
-              <a:graphicData uri="http://schemas.openxmlformats.org/drawingml/2006/picture">
-                <pic:pic xmlns:pic="http://schemas.openxmlformats.org/drawingml/2006/picture">
-                  <pic:nvPicPr>
-                    <pic:cNvPr id="232" name="Picture 232"/>
-                    <pic:cNvPicPr/>
-                  </pic:nvPicPr>
-                  <pic:blipFill>
-                    <a:blip r:embed="rId19"/>
-                    <a:stretch>
-                      <a:fillRect/>
-                    </a:stretch>
-                  </pic:blipFill>
-                  <pic:spPr>
-                    <a:xfrm>
-                      <a:off x="0" y="0"/>
-                      <a:ext cx="870966" cy="355841"/>
-                    </a:xfrm>
-                    <a:prstGeom prst="rect">
-                      <a:avLst/>
-                    </a:prstGeom>
-                  </pic:spPr>
-                </pic:pic>
-              </a:graphicData>
-            </a:graphic>
-          </wp:anchor>
-        </w:drawing>
-      </w:r>
-      <w:r>
-        <w:rPr>
-          <w:b/>
-        </w:rPr>
-        <w:t>PASSO</w:t>
-      </w:r>
-      <w:r>
-        <w:rPr>
-          <w:b/>
-          <w:sz w:val="19"/>
-        </w:rPr>
-        <w:t xml:space="preserve"> </w:t>
-      </w:r>
-      <w:r>
-        <w:rPr>
-          <w:b/>
-        </w:rPr>
-        <w:t>3:</w:t>
-      </w:r>
-      <w:r>
-        <w:rPr>
-          <w:b/>
-          <w:sz w:val="19"/>
-        </w:rPr>
-        <w:t xml:space="preserve">  </w:t>
-      </w:r>
-      <w:r>
-        <w:t>Baseado no problema,</w:t>
-      </w:r>
-      <w:r>
-        <w:t xml:space="preserve"> defina quais são os operadores (ações que podem transformam o estado em certo momento no próximo estado </w:t>
-      </w:r>
-      <w:r>
-        <w:t>–</w:t>
-      </w:r>
-      <w:r>
-        <w:t xml:space="preserve"> que pode eventualmente ser o mesmo):______________________________________________ </w:t>
-      </w:r>
-    </w:p>
-    <w:p>
-      <w:pPr>
-        <w:spacing w:after="0" w:line="259" w:lineRule="auto"/>
-        <w:ind w:left="0" w:right="0" w:firstLine="0"/>
-        <w:jc w:val="left"/>
-      </w:pPr>
-      <w:r>
-        <w:t xml:space="preserve"> </w:t>
-      </w:r>
-    </w:p>
-    <w:p>
-      <w:pPr>
-        <w:ind w:left="-5" w:right="0"/>
-      </w:pPr>
-      <w:r>
-        <w:t>_______________________________________________________________</w:t>
-      </w:r>
-      <w:r>
-        <w:t xml:space="preserve">________ </w:t>
-      </w:r>
-    </w:p>
-    <w:p>
-      <w:pPr>
-        <w:spacing w:after="0" w:line="259" w:lineRule="auto"/>
-        <w:ind w:left="0" w:right="0" w:firstLine="0"/>
-        <w:jc w:val="left"/>
-      </w:pPr>
-      <w:r>
-        <w:t xml:space="preserve"> </w:t>
-      </w:r>
-    </w:p>
-    <w:p>
-      <w:pPr>
-        <w:ind w:left="-5" w:right="0"/>
-      </w:pPr>
-      <w:r>
-        <w:t xml:space="preserve">_______________________________________________________________________ </w:t>
-      </w:r>
-    </w:p>
-    <w:p>
-      <w:pPr>
-        <w:spacing w:after="0" w:line="259" w:lineRule="auto"/>
-        <w:ind w:left="0" w:right="0" w:firstLine="0"/>
-        <w:jc w:val="left"/>
-      </w:pPr>
-      <w:r>
-        <w:t xml:space="preserve"> </w:t>
-      </w:r>
-    </w:p>
-    <w:p>
-      <w:pPr>
-        <w:ind w:left="-5" w:right="0"/>
-      </w:pPr>
-      <w:r>
-        <w:t xml:space="preserve">_______________________________________________________________________ </w:t>
-      </w:r>
-    </w:p>
-    <w:p>
-      <w:pPr>
-        <w:spacing w:after="0" w:line="259" w:lineRule="auto"/>
-        <w:ind w:left="0" w:right="0" w:firstLine="0"/>
-        <w:jc w:val="left"/>
-      </w:pPr>
-      <w:r>
-        <w:t xml:space="preserve"> </w:t>
-      </w:r>
-    </w:p>
-    <w:p>
-      <w:pPr>
-        <w:spacing w:after="0" w:line="259" w:lineRule="auto"/>
-        <w:ind w:left="0" w:right="0" w:firstLine="0"/>
-        <w:jc w:val="left"/>
-      </w:pPr>
-      <w:r>
-        <w:t xml:space="preserve"> </w:t>
-      </w:r>
-    </w:p>
-    <w:p>
-      <w:pPr>
-        <w:ind w:left="-5" w:right="0"/>
-      </w:pPr>
-      <w:r>
-        <w:rPr>
-          <w:noProof/>
-        </w:rPr>
-        <w:drawing>
-          <wp:anchor distT="0" distB="0" distL="114300" distR="114300" simplePos="0" relativeHeight="251662336" behindDoc="1" locked="0" layoutInCell="1" allowOverlap="0">
-            <wp:simplePos x="0" y="0"/>
-            <wp:positionH relativeFrom="column">
-              <wp:posOffset>-102412</wp:posOffset>
-            </wp:positionH>
-            <wp:positionV relativeFrom="paragraph">
-              <wp:posOffset>-86548</wp:posOffset>
-            </wp:positionV>
-            <wp:extent cx="816102" cy="355841"/>
-            <wp:effectExtent l="0" t="0" r="0" b="0"/>
-            <wp:wrapNone/>
-            <wp:docPr id="260" name="Picture 260"/>
-            <wp:cNvGraphicFramePr/>
-            <a:graphic xmlns:a="http://schemas.openxmlformats.org/drawingml/2006/main">
-              <a:graphicData uri="http://schemas.openxmlformats.org/drawingml/2006/picture">
-                <pic:pic xmlns:pic="http://schemas.openxmlformats.org/drawingml/2006/picture">
-                  <pic:nvPicPr>
-                    <pic:cNvPr id="260" name="Picture 260"/>
-                    <pic:cNvPicPr/>
-                  </pic:nvPicPr>
-                  <pic:blipFill>
-                    <a:blip r:embed="rId20"/>
-                    <a:stretch>
-                      <a:fillRect/>
-                    </a:stretch>
-                  </pic:blipFill>
-                  <pic:spPr>
-                    <a:xfrm>
-                      <a:off x="0" y="0"/>
-                      <a:ext cx="816102" cy="355841"/>
-                    </a:xfrm>
-                    <a:prstGeom prst="rect">
-                      <a:avLst/>
-                    </a:prstGeom>
-                  </pic:spPr>
-                </pic:pic>
-              </a:graphicData>
-            </a:graphic>
-          </wp:anchor>
-        </w:drawing>
-      </w:r>
-      <w:r>
-        <w:rPr>
-          <w:b/>
-        </w:rPr>
-        <w:t>PASSO</w:t>
-      </w:r>
-      <w:r>
-        <w:rPr>
-          <w:b/>
-          <w:sz w:val="19"/>
-        </w:rPr>
-        <w:t xml:space="preserve"> </w:t>
-      </w:r>
-      <w:r>
-        <w:rPr>
-          <w:b/>
-        </w:rPr>
-        <w:t>4:</w:t>
-      </w:r>
-      <w:r>
-        <w:rPr>
-          <w:b/>
-          <w:sz w:val="19"/>
-        </w:rPr>
-        <w:t xml:space="preserve">  </w:t>
-      </w:r>
-      <w:r>
         <w:t xml:space="preserve">Estude os códigos disponibilizados em </w:t>
       </w:r>
-      <w:hyperlink r:id="rId21">
+      <w:hyperlink r:id="rId7">
         <w:r>
           <w:rPr>
             <w:color w:val="0000FF"/>
@@ -1278,7 +704,7 @@
           <w:t>https://github.com/aimacode</w:t>
         </w:r>
       </w:hyperlink>
-      <w:hyperlink r:id="rId22">
+      <w:hyperlink r:id="rId8">
         <w:r>
           <w:t xml:space="preserve"> </w:t>
         </w:r>
@@ -1292,10 +718,23 @@
         <w:ind w:left="-5" w:right="0"/>
       </w:pPr>
       <w:r>
-        <w:t>Linguagem em que a solução do problema</w:t>
-      </w:r>
-      <w:r>
-        <w:t xml:space="preserve"> será implementada: ____________________ </w:t>
+        <w:t xml:space="preserve">Linguagem em que a solução do problema será implementada: </w:t>
+      </w:r>
+    </w:p>
+    <w:p>
+      <w:pPr>
+        <w:ind w:left="-5" w:right="0"/>
+        <w:rPr>
+          <w:b/>
+          <w:bCs/>
+        </w:rPr>
+      </w:pPr>
+      <w:r>
+        <w:rPr>
+          <w:b/>
+          <w:bCs/>
+        </w:rPr>
+        <w:t>R: Python</w:t>
       </w:r>
     </w:p>
     <w:p>
@@ -1314,53 +753,6 @@
       </w:pPr>
       <w:r>
         <w:rPr>
-          <w:noProof/>
-        </w:rPr>
-        <w:lastRenderedPageBreak/>
-        <w:drawing>
-          <wp:anchor distT="0" distB="0" distL="114300" distR="114300" simplePos="0" relativeHeight="251663360" behindDoc="1" locked="0" layoutInCell="1" allowOverlap="0">
-            <wp:simplePos x="0" y="0"/>
-            <wp:positionH relativeFrom="column">
-              <wp:posOffset>-102412</wp:posOffset>
-            </wp:positionH>
-            <wp:positionV relativeFrom="paragraph">
-              <wp:posOffset>-86963</wp:posOffset>
-            </wp:positionV>
-            <wp:extent cx="838962" cy="355841"/>
-            <wp:effectExtent l="0" t="0" r="0" b="0"/>
-            <wp:wrapNone/>
-            <wp:docPr id="281" name="Picture 281"/>
-            <wp:cNvGraphicFramePr/>
-            <a:graphic xmlns:a="http://schemas.openxmlformats.org/drawingml/2006/main">
-              <a:graphicData uri="http://schemas.openxmlformats.org/drawingml/2006/picture">
-                <pic:pic xmlns:pic="http://schemas.openxmlformats.org/drawingml/2006/picture">
-                  <pic:nvPicPr>
-                    <pic:cNvPr id="281" name="Picture 281"/>
-                    <pic:cNvPicPr/>
-                  </pic:nvPicPr>
-                  <pic:blipFill>
-                    <a:blip r:embed="rId23"/>
-                    <a:stretch>
-                      <a:fillRect/>
-                    </a:stretch>
-                  </pic:blipFill>
-                  <pic:spPr>
-                    <a:xfrm>
-                      <a:off x="0" y="0"/>
-                      <a:ext cx="838962" cy="355841"/>
-                    </a:xfrm>
-                    <a:prstGeom prst="rect">
-                      <a:avLst/>
-                    </a:prstGeom>
-                  </pic:spPr>
-                </pic:pic>
-              </a:graphicData>
-            </a:graphic>
-          </wp:anchor>
-        </w:drawing>
-      </w:r>
-      <w:r>
-        <w:rPr>
           <w:b/>
         </w:rPr>
         <w:t>PASSO</w:t>
@@ -1386,8 +778,13 @@
         <w:t xml:space="preserve">  </w:t>
       </w:r>
       <w:r>
-        <w:t xml:space="preserve">Os métodos de busca a serem utilizados para a solução do problema são os seguintes: a) Busca em profundidade; b) Busca em largura; c) Busca gulosa; d) Busca A*. </w:t>
-      </w:r>
+        <w:t>Os métodos de busca a serem utilizados para a solução do problema são os seguintes: a) Busca em profundidade; b) Busca em largura; c) Busca gulosa; d) B</w:t>
+      </w:r>
+      <w:bookmarkStart w:id="0" w:name="_GoBack"/>
+      <w:r>
+        <w:t xml:space="preserve">usca A*. </w:t>
+      </w:r>
+      <w:bookmarkEnd w:id="0"/>
     </w:p>
     <w:p>
       <w:pPr>
@@ -1405,52 +802,6 @@
       </w:pPr>
       <w:r>
         <w:rPr>
-          <w:noProof/>
-        </w:rPr>
-        <w:drawing>
-          <wp:anchor distT="0" distB="0" distL="114300" distR="114300" simplePos="0" relativeHeight="251664384" behindDoc="1" locked="0" layoutInCell="1" allowOverlap="0">
-            <wp:simplePos x="0" y="0"/>
-            <wp:positionH relativeFrom="column">
-              <wp:posOffset>-102412</wp:posOffset>
-            </wp:positionH>
-            <wp:positionV relativeFrom="paragraph">
-              <wp:posOffset>-86030</wp:posOffset>
-            </wp:positionV>
-            <wp:extent cx="875538" cy="355841"/>
-            <wp:effectExtent l="0" t="0" r="0" b="0"/>
-            <wp:wrapNone/>
-            <wp:docPr id="318" name="Picture 318"/>
-            <wp:cNvGraphicFramePr/>
-            <a:graphic xmlns:a="http://schemas.openxmlformats.org/drawingml/2006/main">
-              <a:graphicData uri="http://schemas.openxmlformats.org/drawingml/2006/picture">
-                <pic:pic xmlns:pic="http://schemas.openxmlformats.org/drawingml/2006/picture">
-                  <pic:nvPicPr>
-                    <pic:cNvPr id="318" name="Picture 318"/>
-                    <pic:cNvPicPr/>
-                  </pic:nvPicPr>
-                  <pic:blipFill>
-                    <a:blip r:embed="rId24"/>
-                    <a:stretch>
-                      <a:fillRect/>
-                    </a:stretch>
-                  </pic:blipFill>
-                  <pic:spPr>
-                    <a:xfrm>
-                      <a:off x="0" y="0"/>
-                      <a:ext cx="875538" cy="355841"/>
-                    </a:xfrm>
-                    <a:prstGeom prst="rect">
-                      <a:avLst/>
-                    </a:prstGeom>
-                  </pic:spPr>
-                </pic:pic>
-              </a:graphicData>
-            </a:graphic>
-          </wp:anchor>
-        </w:drawing>
-      </w:r>
-      <w:r>
-        <w:rPr>
           <w:b/>
         </w:rPr>
         <w:t>PASSO</w:t>
@@ -1476,10 +827,7 @@
         <w:t xml:space="preserve">  </w:t>
       </w:r>
       <w:r>
-        <w:t>Os métodos heurísticos (bu</w:t>
-      </w:r>
-      <w:r>
-        <w:t xml:space="preserve">sca gulosa e busca A*) são baseados em uma heurística que indica aproximadamente qual a melhor opção a ser seguida na busca. Use a mesma heurística para os dois métodos. </w:t>
+        <w:t xml:space="preserve">Os métodos heurísticos (busca gulosa e busca A*) são baseados em uma heurística que indica aproximadamente qual a melhor opção a ser seguida na busca. Use a mesma heurística para os dois métodos. </w:t>
       </w:r>
     </w:p>
     <w:p>
@@ -1505,10 +853,7 @@
         <w:ind w:left="-5" w:right="0"/>
       </w:pPr>
       <w:r>
-        <w:t>_____</w:t>
-      </w:r>
-      <w:r>
-        <w:t xml:space="preserve">__________________________________________________________________ </w:t>
+        <w:t xml:space="preserve">_______________________________________________________________________ </w:t>
       </w:r>
     </w:p>
     <w:p>
@@ -1581,52 +926,6 @@
       </w:pPr>
       <w:r>
         <w:rPr>
-          <w:noProof/>
-        </w:rPr>
-        <w:drawing>
-          <wp:anchor distT="0" distB="0" distL="114300" distR="114300" simplePos="0" relativeHeight="251665408" behindDoc="1" locked="0" layoutInCell="1" allowOverlap="0">
-            <wp:simplePos x="0" y="0"/>
-            <wp:positionH relativeFrom="column">
-              <wp:posOffset>-102412</wp:posOffset>
-            </wp:positionH>
-            <wp:positionV relativeFrom="paragraph">
-              <wp:posOffset>-86205</wp:posOffset>
-            </wp:positionV>
-            <wp:extent cx="1155954" cy="355841"/>
-            <wp:effectExtent l="0" t="0" r="0" b="0"/>
-            <wp:wrapNone/>
-            <wp:docPr id="345" name="Picture 345"/>
-            <wp:cNvGraphicFramePr/>
-            <a:graphic xmlns:a="http://schemas.openxmlformats.org/drawingml/2006/main">
-              <a:graphicData uri="http://schemas.openxmlformats.org/drawingml/2006/picture">
-                <pic:pic xmlns:pic="http://schemas.openxmlformats.org/drawingml/2006/picture">
-                  <pic:nvPicPr>
-                    <pic:cNvPr id="345" name="Picture 345"/>
-                    <pic:cNvPicPr/>
-                  </pic:nvPicPr>
-                  <pic:blipFill>
-                    <a:blip r:embed="rId25"/>
-                    <a:stretch>
-                      <a:fillRect/>
-                    </a:stretch>
-                  </pic:blipFill>
-                  <pic:spPr>
-                    <a:xfrm>
-                      <a:off x="0" y="0"/>
-                      <a:ext cx="1155954" cy="355841"/>
-                    </a:xfrm>
-                    <a:prstGeom prst="rect">
-                      <a:avLst/>
-                    </a:prstGeom>
-                  </pic:spPr>
-                </pic:pic>
-              </a:graphicData>
-            </a:graphic>
-          </wp:anchor>
-        </w:drawing>
-      </w:r>
-      <w:r>
-        <w:rPr>
           <w:b/>
         </w:rPr>
         <w:t>PASSO</w:t>
@@ -1652,10 +951,11 @@
         <w:t xml:space="preserve"> </w:t>
       </w:r>
       <w:r>
-        <w:t>Implemente os quatro métodos de busca para o problema indicado/escolhido, usando a representação</w:t>
-      </w:r>
-      <w:r>
-        <w:t xml:space="preserve"> escolhida no passo 2 e as operações escolhidas no passo 3. Compile e teste estes códigos, comentando adequadamente de tal forma que alguém externo ao projeto seja capaz de compreendê-lo e alterá-lo, se for o caso. </w:t>
+        <w:t xml:space="preserve">Implemente os quatro métodos de busca para o problema indicado/escolhido, usando a representação escolhida no passo 2 e as operações escolhidas no passo 3. </w:t>
+      </w:r>
+      <w:r>
+        <w:lastRenderedPageBreak/>
+        <w:t xml:space="preserve">Compile e teste estes códigos, comentando adequadamente de tal forma que alguém externo ao projeto seja capaz de compreendê-lo e alterá-lo, se for o caso. </w:t>
       </w:r>
     </w:p>
     <w:p>
@@ -1677,7 +977,7 @@
           <w:noProof/>
         </w:rPr>
         <w:drawing>
-          <wp:anchor distT="0" distB="0" distL="114300" distR="114300" simplePos="0" relativeHeight="251666432" behindDoc="1" locked="0" layoutInCell="1" allowOverlap="0">
+          <wp:anchor distT="0" distB="0" distL="114300" distR="114300" simplePos="0" relativeHeight="251666432" behindDoc="1" locked="0" layoutInCell="1" allowOverlap="0" wp14:anchorId="64D7AC73" wp14:editId="40FF9AC2">
             <wp:simplePos x="0" y="0"/>
             <wp:positionH relativeFrom="column">
               <wp:posOffset>-102412</wp:posOffset>
@@ -1698,7 +998,7 @@
                     <pic:cNvPicPr/>
                   </pic:nvPicPr>
                   <pic:blipFill>
-                    <a:blip r:embed="rId26"/>
+                    <a:blip r:embed="rId9"/>
                     <a:stretch>
                       <a:fillRect/>
                     </a:stretch>
@@ -1745,10 +1045,7 @@
         <w:t xml:space="preserve"> </w:t>
       </w:r>
       <w:r>
-        <w:t>Execute os códigos para cada</w:t>
-      </w:r>
-      <w:r>
-        <w:t xml:space="preserve"> um dos métodos e indique abaixo a sequência de operadores que o método encontrou como (uma) solução do problema proposto. </w:t>
+        <w:t xml:space="preserve">Execute os códigos para cada um dos métodos e indique abaixo a sequência de operadores que o método encontrou como (uma) solução do problema proposto. </w:t>
       </w:r>
     </w:p>
     <w:p>
@@ -1842,7 +1139,7 @@
           <w:noProof/>
         </w:rPr>
         <w:drawing>
-          <wp:anchor distT="0" distB="0" distL="114300" distR="114300" simplePos="0" relativeHeight="251667456" behindDoc="1" locked="0" layoutInCell="1" allowOverlap="0">
+          <wp:anchor distT="0" distB="0" distL="114300" distR="114300" simplePos="0" relativeHeight="251667456" behindDoc="1" locked="0" layoutInCell="1" allowOverlap="0" wp14:anchorId="28E0DC4B" wp14:editId="556FFE97">
             <wp:simplePos x="0" y="0"/>
             <wp:positionH relativeFrom="column">
               <wp:posOffset>-102412</wp:posOffset>
@@ -1863,7 +1160,7 @@
                     <pic:cNvPicPr/>
                   </pic:nvPicPr>
                   <pic:blipFill>
-                    <a:blip r:embed="rId27"/>
+                    <a:blip r:embed="rId10"/>
                     <a:stretch>
                       <a:fillRect/>
                     </a:stretch>
@@ -1910,10 +1207,7 @@
         <w:t xml:space="preserve"> </w:t>
       </w:r>
       <w:r>
-        <w:t>(Desafio) Esc</w:t>
-      </w:r>
-      <w:r>
-        <w:t xml:space="preserve">olha um método genérico de busca e o implemente (Recozimento Simulado, Algoritmo Genético etc.). Descreva como foi a abordagem. </w:t>
+        <w:t xml:space="preserve">(Desafio) Escolha um método genérico de busca e o implemente (Recozimento Simulado, Algoritmo Genético etc.). Descreva como foi a abordagem. </w:t>
       </w:r>
     </w:p>
     <w:p>
@@ -1939,10 +1233,7 @@
         <w:ind w:left="-5" w:right="0"/>
       </w:pPr>
       <w:r>
-        <w:t>____________________________________________________</w:t>
-      </w:r>
-      <w:r>
-        <w:t xml:space="preserve">___________________ </w:t>
+        <w:t xml:space="preserve">_______________________________________________________________________ </w:t>
       </w:r>
     </w:p>
     <w:p>
@@ -2000,7 +1291,7 @@
           <w:noProof/>
         </w:rPr>
         <w:drawing>
-          <wp:anchor distT="0" distB="0" distL="114300" distR="114300" simplePos="0" relativeHeight="251668480" behindDoc="1" locked="0" layoutInCell="1" allowOverlap="0">
+          <wp:anchor distT="0" distB="0" distL="114300" distR="114300" simplePos="0" relativeHeight="251668480" behindDoc="1" locked="0" layoutInCell="1" allowOverlap="0" wp14:anchorId="4486BC6C" wp14:editId="7FF765B4">
             <wp:simplePos x="0" y="0"/>
             <wp:positionH relativeFrom="column">
               <wp:posOffset>-102412</wp:posOffset>
@@ -2021,7 +1312,7 @@
                     <pic:cNvPicPr/>
                   </pic:nvPicPr>
                   <pic:blipFill>
-                    <a:blip r:embed="rId28"/>
+                    <a:blip r:embed="rId11"/>
                     <a:stretch>
                       <a:fillRect/>
                     </a:stretch>
@@ -2071,7 +1362,15 @@
         <w:t xml:space="preserve"> </w:t>
       </w:r>
       <w:r>
-        <w:t xml:space="preserve">Poste este relatório e os códigos dos métodos de busca no Blackboard no local indicado. </w:t>
+        <w:t xml:space="preserve">Poste este relatório e os códigos dos métodos de busca no </w:t>
+      </w:r>
+      <w:proofErr w:type="spellStart"/>
+      <w:r>
+        <w:t>Blackboard</w:t>
+      </w:r>
+      <w:proofErr w:type="spellEnd"/>
+      <w:r>
+        <w:t xml:space="preserve"> no local indicado. </w:t>
       </w:r>
     </w:p>
     <w:p>
@@ -2140,7 +1439,7 @@
         <mc:AlternateContent>
           <mc:Choice Requires="wpg">
             <w:drawing>
-              <wp:anchor distT="0" distB="0" distL="114300" distR="114300" simplePos="0" relativeHeight="251669504" behindDoc="1" locked="0" layoutInCell="1" allowOverlap="1">
+              <wp:anchor distT="0" distB="0" distL="114300" distR="114300" simplePos="0" relativeHeight="251669504" behindDoc="1" locked="0" layoutInCell="1" allowOverlap="1" wp14:anchorId="5105AEDD" wp14:editId="62123384">
                 <wp:simplePos x="0" y="0"/>
                 <wp:positionH relativeFrom="column">
                   <wp:posOffset>-102412</wp:posOffset>
@@ -2171,7 +1470,7 @@
                           <pic:cNvPicPr/>
                         </pic:nvPicPr>
                         <pic:blipFill>
-                          <a:blip r:embed="rId29"/>
+                          <a:blip r:embed="rId12"/>
                           <a:stretch>
                             <a:fillRect/>
                           </a:stretch>
@@ -2192,7 +1491,7 @@
                           <pic:cNvPicPr/>
                         </pic:nvPicPr>
                         <pic:blipFill>
-                          <a:blip r:embed="rId30"/>
+                          <a:blip r:embed="rId13"/>
                           <a:stretch>
                             <a:fillRect/>
                           </a:stretch>
@@ -2307,10 +1606,7 @@
         <w:ind w:right="0" w:hanging="360"/>
       </w:pPr>
       <w:r>
-        <w:t>Qual é o</w:t>
-      </w:r>
-      <w:r>
-        <w:t xml:space="preserve"> custo da busca em termos de tempo e memória necessários para encontrar a solução? </w:t>
+        <w:t xml:space="preserve">Qual é o custo da busca em termos de tempo e memória necessários para encontrar a solução? </w:t>
       </w:r>
     </w:p>
     <w:p>
@@ -2322,7 +1618,15 @@
         <w:ind w:right="0" w:hanging="360"/>
       </w:pPr>
       <w:r>
-        <w:t xml:space="preserve">Qual é o compromisso desta técnica: solução ótima em tempo elevado ou viceversa? </w:t>
+        <w:t xml:space="preserve">Qual é o compromisso desta técnica: solução ótima em tempo elevado ou </w:t>
+      </w:r>
+      <w:proofErr w:type="spellStart"/>
+      <w:r>
+        <w:t>viceversa</w:t>
+      </w:r>
+      <w:proofErr w:type="spellEnd"/>
+      <w:r>
+        <w:t xml:space="preserve">? </w:t>
       </w:r>
     </w:p>
     <w:p>
@@ -2350,6 +1654,7 @@
         <w:ind w:right="0" w:hanging="360"/>
       </w:pPr>
       <w:r>
+        <w:lastRenderedPageBreak/>
         <w:t xml:space="preserve">O método garante encontrar uma solução para o problema? </w:t>
       </w:r>
     </w:p>
@@ -2387,7 +1692,15 @@
         <w:ind w:right="0" w:hanging="360"/>
       </w:pPr>
       <w:r>
-        <w:t xml:space="preserve">Qual é o compromisso desta técnica: solução ótima em tempo elevado ou viceversa? </w:t>
+        <w:t xml:space="preserve">Qual é o compromisso desta técnica: solução ótima em tempo elevado ou </w:t>
+      </w:r>
+      <w:proofErr w:type="spellStart"/>
+      <w:r>
+        <w:t>viceversa</w:t>
+      </w:r>
+      <w:proofErr w:type="spellEnd"/>
+      <w:r>
+        <w:t xml:space="preserve">? </w:t>
       </w:r>
     </w:p>
     <w:p>
@@ -2452,10 +1765,15 @@
         <w:ind w:right="0" w:hanging="360"/>
       </w:pPr>
       <w:r>
-        <w:t>Qual é o compromisso desta técnica: solução ótima em tempo elevado ou vicevers</w:t>
-      </w:r>
-      <w:r>
-        <w:t xml:space="preserve">a? </w:t>
+        <w:t xml:space="preserve">Qual é o compromisso desta técnica: solução ótima em tempo elevado ou </w:t>
+      </w:r>
+      <w:proofErr w:type="spellStart"/>
+      <w:r>
+        <w:t>viceversa</w:t>
+      </w:r>
+      <w:proofErr w:type="spellEnd"/>
+      <w:r>
+        <w:t xml:space="preserve">? </w:t>
       </w:r>
     </w:p>
     <w:p>
@@ -2520,10 +1838,15 @@
         <w:ind w:right="0" w:hanging="360"/>
       </w:pPr>
       <w:r>
-        <w:t xml:space="preserve">Qual é o compromisso desta técnica: solução ótima em </w:t>
-      </w:r>
-      <w:r>
-        <w:t xml:space="preserve">tempo elevado ou viceversa? </w:t>
+        <w:t xml:space="preserve">Qual é o compromisso desta técnica: solução ótima em tempo elevado ou </w:t>
+      </w:r>
+      <w:proofErr w:type="spellStart"/>
+      <w:r>
+        <w:t>viceversa</w:t>
+      </w:r>
+      <w:proofErr w:type="spellEnd"/>
+      <w:r>
+        <w:t xml:space="preserve">? </w:t>
       </w:r>
     </w:p>
     <w:p>
@@ -2734,7 +2057,7 @@
       <mc:AlternateContent>
         <mc:Choice Requires="wpg">
           <w:drawing>
-            <wp:anchor distT="0" distB="0" distL="114300" distR="114300" simplePos="0" relativeHeight="251658240" behindDoc="0" locked="0" layoutInCell="1" allowOverlap="1">
+            <wp:anchor distT="0" distB="0" distL="114300" distR="114300" simplePos="0" relativeHeight="251658240" behindDoc="0" locked="0" layoutInCell="1" allowOverlap="1" wp14:anchorId="52361E3E" wp14:editId="01331BD3">
               <wp:simplePos x="0" y="0"/>
               <wp:positionH relativeFrom="page">
                 <wp:posOffset>880110</wp:posOffset>
@@ -2931,22 +2254,22 @@
             </wp:anchor>
           </w:drawing>
         </mc:Choice>
-        <mc:Fallback xmlns:a="http://schemas.openxmlformats.org/drawingml/2006/main">
+        <mc:Fallback>
           <w:pict>
-            <v:group id="Group 5172" style="width:70pt;height:92.9601pt;position:absolute;mso-position-horizontal-relative:page;mso-position-horizontal:absolute;margin-left:69.3pt;mso-position-vertical-relative:page;margin-top:21.2999pt;" coordsize="8890,11805">
-              <v:rect id="Rectangle 5174" style="position:absolute;width:563;height:2260;left:2007;top:4770;" filled="f" stroked="f">
+            <v:group w14:anchorId="52361E3E" id="Group 5172" o:spid="_x0000_s1026" style="position:absolute;left:0;text-align:left;margin-left:69.3pt;margin-top:21.3pt;width:70pt;height:92.95pt;z-index:251658240;mso-position-horizontal-relative:page;mso-position-vertical-relative:page" coordsize="8890,11805" o:gfxdata="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">
+              <v:rect id="Rectangle 5174" o:spid="_x0000_s1027" style="position:absolute;left:2007;top:4770;width:563;height:2260;visibility:visible;mso-wrap-style:square;v-text-anchor:top" o:gfxdata="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" filled="f" stroked="f">
                 <v:textbox inset="0,0,0,0">
                   <w:txbxContent>
                     <w:p>
                       <w:pPr>
-                        <w:spacing w:before="0" w:after="160" w:line="259" w:lineRule="auto"/>
+                        <w:spacing w:after="160" w:line="259" w:lineRule="auto"/>
                         <w:ind w:left="0" w:right="0" w:firstLine="0"/>
                         <w:jc w:val="left"/>
                       </w:pPr>
                       <w:r>
                         <w:rPr>
-                          <w:rFonts w:cs="Arial" w:hAnsi="Arial" w:eastAsia="Arial" w:ascii="Arial"/>
-                          <w:b w:val="1"/>
+                          <w:rFonts w:ascii="Arial" w:eastAsia="Arial" w:hAnsi="Arial" w:cs="Arial"/>
+                          <w:b/>
                         </w:rPr>
                         <w:t xml:space="preserve"> </w:t>
                       </w:r>
@@ -2954,18 +2277,18 @@
                   </w:txbxContent>
                 </v:textbox>
               </v:rect>
-              <v:rect id="Rectangle 5175" style="position:absolute;width:563;height:2260;left:2007;top:6601;" filled="f" stroked="f">
+              <v:rect id="Rectangle 5175" o:spid="_x0000_s1028" style="position:absolute;left:2007;top:6601;width:563;height:2260;visibility:visible;mso-wrap-style:square;v-text-anchor:top" o:gfxdata="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" filled="f" stroked="f">
                 <v:textbox inset="0,0,0,0">
                   <w:txbxContent>
                     <w:p>
                       <w:pPr>
-                        <w:spacing w:before="0" w:after="160" w:line="259" w:lineRule="auto"/>
+                        <w:spacing w:after="160" w:line="259" w:lineRule="auto"/>
                         <w:ind w:left="0" w:right="0" w:firstLine="0"/>
                         <w:jc w:val="left"/>
                       </w:pPr>
                       <w:r>
                         <w:rPr>
-                          <w:rFonts w:cs="Arial" w:hAnsi="Arial" w:eastAsia="Arial" w:ascii="Arial"/>
+                          <w:rFonts w:ascii="Arial" w:eastAsia="Arial" w:hAnsi="Arial" w:cs="Arial"/>
                         </w:rPr>
                         <w:t xml:space="preserve"> </w:t>
                       </w:r>
@@ -2973,18 +2296,18 @@
                   </w:txbxContent>
                 </v:textbox>
               </v:rect>
-              <v:rect id="Rectangle 5176" style="position:absolute;width:563;height:2260;left:2007;top:8354;" filled="f" stroked="f">
+              <v:rect id="Rectangle 5176" o:spid="_x0000_s1029" style="position:absolute;left:2007;top:8354;width:563;height:2260;visibility:visible;mso-wrap-style:square;v-text-anchor:top" o:gfxdata="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" filled="f" stroked="f">
                 <v:textbox inset="0,0,0,0">
                   <w:txbxContent>
                     <w:p>
                       <w:pPr>
-                        <w:spacing w:before="0" w:after="160" w:line="259" w:lineRule="auto"/>
+                        <w:spacing w:after="160" w:line="259" w:lineRule="auto"/>
                         <w:ind w:left="0" w:right="0" w:firstLine="0"/>
                         <w:jc w:val="left"/>
                       </w:pPr>
                       <w:r>
                         <w:rPr>
-                          <w:rFonts w:cs="Arial" w:hAnsi="Arial" w:eastAsia="Arial" w:ascii="Arial"/>
+                          <w:rFonts w:ascii="Arial" w:eastAsia="Arial" w:hAnsi="Arial" w:cs="Arial"/>
                         </w:rPr>
                         <w:t xml:space="preserve"> </w:t>
                       </w:r>
@@ -2992,18 +2315,18 @@
                   </w:txbxContent>
                 </v:textbox>
               </v:rect>
-              <v:rect id="Rectangle 5177" style="position:absolute;width:563;height:2260;left:2007;top:10106;" filled="f" stroked="f">
+              <v:rect id="Rectangle 5177" o:spid="_x0000_s1030" style="position:absolute;left:2007;top:10106;width:563;height:2260;visibility:visible;mso-wrap-style:square;v-text-anchor:top" o:gfxdata="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" filled="f" stroked="f">
                 <v:textbox inset="0,0,0,0">
                   <w:txbxContent>
                     <w:p>
                       <w:pPr>
-                        <w:spacing w:before="0" w:after="160" w:line="259" w:lineRule="auto"/>
+                        <w:spacing w:after="160" w:line="259" w:lineRule="auto"/>
                         <w:ind w:left="0" w:right="0" w:firstLine="0"/>
                         <w:jc w:val="left"/>
                       </w:pPr>
                       <w:r>
                         <w:rPr>
-                          <w:rFonts w:cs="Arial" w:hAnsi="Arial" w:eastAsia="Arial" w:ascii="Arial"/>
+                          <w:rFonts w:ascii="Arial" w:eastAsia="Arial" w:hAnsi="Arial" w:cs="Arial"/>
                         </w:rPr>
                         <w:t xml:space="preserve"> </w:t>
                       </w:r>
@@ -3011,10 +2334,29 @@
                   </w:txbxContent>
                 </v:textbox>
               </v:rect>
-              <v:shape id="Picture 5173" style="position:absolute;width:8890;height:11798;left:0;top:0;" filled="f">
-                <v:imagedata r:id="rId21"/>
+              <v:shapetype id="_x0000_t75" coordsize="21600,21600" o:spt="75" o:preferrelative="t" path="m@4@5l@4@11@9@11@9@5xe" filled="f" stroked="f">
+                <v:stroke joinstyle="miter"/>
+                <v:formulas>
+                  <v:f eqn="if lineDrawn pixelLineWidth 0"/>
+                  <v:f eqn="sum @0 1 0"/>
+                  <v:f eqn="sum 0 0 @1"/>
+                  <v:f eqn="prod @2 1 2"/>
+                  <v:f eqn="prod @3 21600 pixelWidth"/>
+                  <v:f eqn="prod @3 21600 pixelHeight"/>
+                  <v:f eqn="sum @0 0 1"/>
+                  <v:f eqn="prod @6 1 2"/>
+                  <v:f eqn="prod @7 21600 pixelWidth"/>
+                  <v:f eqn="sum @8 21600 0"/>
+                  <v:f eqn="prod @7 21600 pixelHeight"/>
+                  <v:f eqn="sum @10 21600 0"/>
+                </v:formulas>
+                <v:path o:extrusionok="f" gradientshapeok="t" o:connecttype="rect"/>
+                <o:lock v:ext="edit" aspectratio="t"/>
+              </v:shapetype>
+              <v:shape id="Picture 5173" o:spid="_x0000_s1031" type="#_x0000_t75" style="position:absolute;width:8890;height:11798;visibility:visible;mso-wrap-style:square" o:gfxdata="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">
+                <v:imagedata r:id="rId2" o:title=""/>
               </v:shape>
-              <w10:wrap type="square"/>
+              <w10:wrap type="square" anchorx="page" anchory="page"/>
             </v:group>
           </w:pict>
         </mc:Fallback>
@@ -3074,7 +2416,7 @@
       <mc:AlternateContent>
         <mc:Choice Requires="wpg">
           <w:drawing>
-            <wp:anchor distT="0" distB="0" distL="114300" distR="114300" simplePos="0" relativeHeight="251659264" behindDoc="0" locked="0" layoutInCell="1" allowOverlap="1">
+            <wp:anchor distT="0" distB="0" distL="114300" distR="114300" simplePos="0" relativeHeight="251659264" behindDoc="0" locked="0" layoutInCell="1" allowOverlap="1" wp14:anchorId="20BF2554" wp14:editId="6007B96B">
               <wp:simplePos x="0" y="0"/>
               <wp:positionH relativeFrom="page">
                 <wp:posOffset>880110</wp:posOffset>
@@ -3271,22 +2613,22 @@
             </wp:anchor>
           </w:drawing>
         </mc:Choice>
-        <mc:Fallback xmlns:a="http://schemas.openxmlformats.org/drawingml/2006/main">
+        <mc:Fallback>
           <w:pict>
-            <v:group id="Group 5145" style="width:70pt;height:92.9601pt;position:absolute;mso-position-horizontal-relative:page;mso-position-horizontal:absolute;margin-left:69.3pt;mso-position-vertical-relative:page;margin-top:21.2999pt;" coordsize="8890,11805">
-              <v:rect id="Rectangle 5147" style="position:absolute;width:563;height:2260;left:2007;top:4770;" filled="f" stroked="f">
+            <v:group w14:anchorId="20BF2554" id="Group 5145" o:spid="_x0000_s1032" style="position:absolute;left:0;text-align:left;margin-left:69.3pt;margin-top:21.3pt;width:70pt;height:92.95pt;z-index:251659264;mso-position-horizontal-relative:page;mso-position-vertical-relative:page" coordsize="8890,11805" o:gfxdata="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">
+              <v:rect id="Rectangle 5147" o:spid="_x0000_s1033" style="position:absolute;left:2007;top:4770;width:563;height:2260;visibility:visible;mso-wrap-style:square;v-text-anchor:top" o:gfxdata="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" filled="f" stroked="f">
                 <v:textbox inset="0,0,0,0">
                   <w:txbxContent>
                     <w:p>
                       <w:pPr>
-                        <w:spacing w:before="0" w:after="160" w:line="259" w:lineRule="auto"/>
+                        <w:spacing w:after="160" w:line="259" w:lineRule="auto"/>
                         <w:ind w:left="0" w:right="0" w:firstLine="0"/>
                         <w:jc w:val="left"/>
                       </w:pPr>
                       <w:r>
                         <w:rPr>
-                          <w:rFonts w:cs="Arial" w:hAnsi="Arial" w:eastAsia="Arial" w:ascii="Arial"/>
-                          <w:b w:val="1"/>
+                          <w:rFonts w:ascii="Arial" w:eastAsia="Arial" w:hAnsi="Arial" w:cs="Arial"/>
+                          <w:b/>
                         </w:rPr>
                         <w:t xml:space="preserve"> </w:t>
                       </w:r>
@@ -3294,18 +2636,18 @@
                   </w:txbxContent>
                 </v:textbox>
               </v:rect>
-              <v:rect id="Rectangle 5148" style="position:absolute;width:563;height:2260;left:2007;top:6601;" filled="f" stroked="f">
+              <v:rect id="Rectangle 5148" o:spid="_x0000_s1034" style="position:absolute;left:2007;top:6601;width:563;height:2260;visibility:visible;mso-wrap-style:square;v-text-anchor:top" o:gfxdata="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" filled="f" stroked="f">
                 <v:textbox inset="0,0,0,0">
                   <w:txbxContent>
                     <w:p>
                       <w:pPr>
-                        <w:spacing w:before="0" w:after="160" w:line="259" w:lineRule="auto"/>
+                        <w:spacing w:after="160" w:line="259" w:lineRule="auto"/>
                         <w:ind w:left="0" w:right="0" w:firstLine="0"/>
                         <w:jc w:val="left"/>
                       </w:pPr>
                       <w:r>
                         <w:rPr>
-                          <w:rFonts w:cs="Arial" w:hAnsi="Arial" w:eastAsia="Arial" w:ascii="Arial"/>
+                          <w:rFonts w:ascii="Arial" w:eastAsia="Arial" w:hAnsi="Arial" w:cs="Arial"/>
                         </w:rPr>
                         <w:t xml:space="preserve"> </w:t>
                       </w:r>
@@ -3313,18 +2655,18 @@
                   </w:txbxContent>
                 </v:textbox>
               </v:rect>
-              <v:rect id="Rectangle 5149" style="position:absolute;width:563;height:2260;left:2007;top:8354;" filled="f" stroked="f">
+              <v:rect id="Rectangle 5149" o:spid="_x0000_s1035" style="position:absolute;left:2007;top:8354;width:563;height:2260;visibility:visible;mso-wrap-style:square;v-text-anchor:top" o:gfxdata="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" filled="f" stroked="f">
                 <v:textbox inset="0,0,0,0">
                   <w:txbxContent>
                     <w:p>
                       <w:pPr>
-                        <w:spacing w:before="0" w:after="160" w:line="259" w:lineRule="auto"/>
+                        <w:spacing w:after="160" w:line="259" w:lineRule="auto"/>
                         <w:ind w:left="0" w:right="0" w:firstLine="0"/>
                         <w:jc w:val="left"/>
                       </w:pPr>
                       <w:r>
                         <w:rPr>
-                          <w:rFonts w:cs="Arial" w:hAnsi="Arial" w:eastAsia="Arial" w:ascii="Arial"/>
+                          <w:rFonts w:ascii="Arial" w:eastAsia="Arial" w:hAnsi="Arial" w:cs="Arial"/>
                         </w:rPr>
                         <w:t xml:space="preserve"> </w:t>
                       </w:r>
@@ -3332,18 +2674,18 @@
                   </w:txbxContent>
                 </v:textbox>
               </v:rect>
-              <v:rect id="Rectangle 5150" style="position:absolute;width:563;height:2260;left:2007;top:10106;" filled="f" stroked="f">
+              <v:rect id="Rectangle 5150" o:spid="_x0000_s1036" style="position:absolute;left:2007;top:10106;width:563;height:2260;visibility:visible;mso-wrap-style:square;v-text-anchor:top" o:gfxdata="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" filled="f" stroked="f">
                 <v:textbox inset="0,0,0,0">
                   <w:txbxContent>
                     <w:p>
                       <w:pPr>
-                        <w:spacing w:before="0" w:after="160" w:line="259" w:lineRule="auto"/>
+                        <w:spacing w:after="160" w:line="259" w:lineRule="auto"/>
                         <w:ind w:left="0" w:right="0" w:firstLine="0"/>
                         <w:jc w:val="left"/>
                       </w:pPr>
                       <w:r>
                         <w:rPr>
-                          <w:rFonts w:cs="Arial" w:hAnsi="Arial" w:eastAsia="Arial" w:ascii="Arial"/>
+                          <w:rFonts w:ascii="Arial" w:eastAsia="Arial" w:hAnsi="Arial" w:cs="Arial"/>
                         </w:rPr>
                         <w:t xml:space="preserve"> </w:t>
                       </w:r>
@@ -3351,10 +2693,29 @@
                   </w:txbxContent>
                 </v:textbox>
               </v:rect>
-              <v:shape id="Picture 5146" style="position:absolute;width:8890;height:11798;left:0;top:0;" filled="f">
-                <v:imagedata r:id="rId21"/>
+              <v:shapetype id="_x0000_t75" coordsize="21600,21600" o:spt="75" o:preferrelative="t" path="m@4@5l@4@11@9@11@9@5xe" filled="f" stroked="f">
+                <v:stroke joinstyle="miter"/>
+                <v:formulas>
+                  <v:f eqn="if lineDrawn pixelLineWidth 0"/>
+                  <v:f eqn="sum @0 1 0"/>
+                  <v:f eqn="sum 0 0 @1"/>
+                  <v:f eqn="prod @2 1 2"/>
+                  <v:f eqn="prod @3 21600 pixelWidth"/>
+                  <v:f eqn="prod @3 21600 pixelHeight"/>
+                  <v:f eqn="sum @0 0 1"/>
+                  <v:f eqn="prod @6 1 2"/>
+                  <v:f eqn="prod @7 21600 pixelWidth"/>
+                  <v:f eqn="sum @8 21600 0"/>
+                  <v:f eqn="prod @7 21600 pixelHeight"/>
+                  <v:f eqn="sum @10 21600 0"/>
+                </v:formulas>
+                <v:path o:extrusionok="f" gradientshapeok="t" o:connecttype="rect"/>
+                <o:lock v:ext="edit" aspectratio="t"/>
+              </v:shapetype>
+              <v:shape id="Picture 5146" o:spid="_x0000_s1037" type="#_x0000_t75" style="position:absolute;width:8890;height:11798;visibility:visible;mso-wrap-style:square" o:gfxdata="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">
+                <v:imagedata r:id="rId2" o:title=""/>
               </v:shape>
-              <w10:wrap type="square"/>
+              <w10:wrap type="square" anchorx="page" anchory="page"/>
             </v:group>
           </w:pict>
         </mc:Fallback>
@@ -3414,7 +2775,7 @@
       <mc:AlternateContent>
         <mc:Choice Requires="wpg">
           <w:drawing>
-            <wp:anchor distT="0" distB="0" distL="114300" distR="114300" simplePos="0" relativeHeight="251660288" behindDoc="0" locked="0" layoutInCell="1" allowOverlap="1">
+            <wp:anchor distT="0" distB="0" distL="114300" distR="114300" simplePos="0" relativeHeight="251660288" behindDoc="0" locked="0" layoutInCell="1" allowOverlap="1" wp14:anchorId="2361222A" wp14:editId="606870C9">
               <wp:simplePos x="0" y="0"/>
               <wp:positionH relativeFrom="page">
                 <wp:posOffset>880110</wp:posOffset>
@@ -3611,22 +2972,22 @@
             </wp:anchor>
           </w:drawing>
         </mc:Choice>
-        <mc:Fallback xmlns:a="http://schemas.openxmlformats.org/drawingml/2006/main">
+        <mc:Fallback>
           <w:pict>
-            <v:group id="Group 5118" style="width:70pt;height:92.9601pt;position:absolute;mso-position-horizontal-relative:page;mso-position-horizontal:absolute;margin-left:69.3pt;mso-position-vertical-relative:page;margin-top:21.2999pt;" coordsize="8890,11805">
-              <v:rect id="Rectangle 5120" style="position:absolute;width:563;height:2260;left:2007;top:4770;" filled="f" stroked="f">
+            <v:group w14:anchorId="2361222A" id="Group 5118" o:spid="_x0000_s1038" style="position:absolute;left:0;text-align:left;margin-left:69.3pt;margin-top:21.3pt;width:70pt;height:92.95pt;z-index:251660288;mso-position-horizontal-relative:page;mso-position-vertical-relative:page" coordsize="8890,11805" o:gfxdata="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">
+              <v:rect id="Rectangle 5120" o:spid="_x0000_s1039" style="position:absolute;left:2007;top:4770;width:563;height:2260;visibility:visible;mso-wrap-style:square;v-text-anchor:top" o:gfxdata="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" filled="f" stroked="f">
                 <v:textbox inset="0,0,0,0">
                   <w:txbxContent>
                     <w:p>
                       <w:pPr>
-                        <w:spacing w:before="0" w:after="160" w:line="259" w:lineRule="auto"/>
+                        <w:spacing w:after="160" w:line="259" w:lineRule="auto"/>
                         <w:ind w:left="0" w:right="0" w:firstLine="0"/>
                         <w:jc w:val="left"/>
                       </w:pPr>
                       <w:r>
                         <w:rPr>
-                          <w:rFonts w:cs="Arial" w:hAnsi="Arial" w:eastAsia="Arial" w:ascii="Arial"/>
-                          <w:b w:val="1"/>
+                          <w:rFonts w:ascii="Arial" w:eastAsia="Arial" w:hAnsi="Arial" w:cs="Arial"/>
+                          <w:b/>
                         </w:rPr>
                         <w:t xml:space="preserve"> </w:t>
                       </w:r>
@@ -3634,18 +2995,18 @@
                   </w:txbxContent>
                 </v:textbox>
               </v:rect>
-              <v:rect id="Rectangle 5121" style="position:absolute;width:563;height:2260;left:2007;top:6601;" filled="f" stroked="f">
+              <v:rect id="Rectangle 5121" o:spid="_x0000_s1040" style="position:absolute;left:2007;top:6601;width:563;height:2260;visibility:visible;mso-wrap-style:square;v-text-anchor:top" o:gfxdata="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" filled="f" stroked="f">
                 <v:textbox inset="0,0,0,0">
                   <w:txbxContent>
                     <w:p>
                       <w:pPr>
-                        <w:spacing w:before="0" w:after="160" w:line="259" w:lineRule="auto"/>
+                        <w:spacing w:after="160" w:line="259" w:lineRule="auto"/>
                         <w:ind w:left="0" w:right="0" w:firstLine="0"/>
                         <w:jc w:val="left"/>
                       </w:pPr>
                       <w:r>
                         <w:rPr>
-                          <w:rFonts w:cs="Arial" w:hAnsi="Arial" w:eastAsia="Arial" w:ascii="Arial"/>
+                          <w:rFonts w:ascii="Arial" w:eastAsia="Arial" w:hAnsi="Arial" w:cs="Arial"/>
                         </w:rPr>
                         <w:t xml:space="preserve"> </w:t>
                       </w:r>
@@ -3653,18 +3014,18 @@
                   </w:txbxContent>
                 </v:textbox>
               </v:rect>
-              <v:rect id="Rectangle 5122" style="position:absolute;width:563;height:2260;left:2007;top:8354;" filled="f" stroked="f">
+              <v:rect id="Rectangle 5122" o:spid="_x0000_s1041" style="position:absolute;left:2007;top:8354;width:563;height:2260;visibility:visible;mso-wrap-style:square;v-text-anchor:top" o:gfxdata="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" filled="f" stroked="f">
                 <v:textbox inset="0,0,0,0">
                   <w:txbxContent>
                     <w:p>
                       <w:pPr>
-                        <w:spacing w:before="0" w:after="160" w:line="259" w:lineRule="auto"/>
+                        <w:spacing w:after="160" w:line="259" w:lineRule="auto"/>
                         <w:ind w:left="0" w:right="0" w:firstLine="0"/>
                         <w:jc w:val="left"/>
                       </w:pPr>
                       <w:r>
                         <w:rPr>
-                          <w:rFonts w:cs="Arial" w:hAnsi="Arial" w:eastAsia="Arial" w:ascii="Arial"/>
+                          <w:rFonts w:ascii="Arial" w:eastAsia="Arial" w:hAnsi="Arial" w:cs="Arial"/>
                         </w:rPr>
                         <w:t xml:space="preserve"> </w:t>
                       </w:r>
@@ -3672,18 +3033,18 @@
                   </w:txbxContent>
                 </v:textbox>
               </v:rect>
-              <v:rect id="Rectangle 5123" style="position:absolute;width:563;height:2260;left:2007;top:10106;" filled="f" stroked="f">
+              <v:rect id="Rectangle 5123" o:spid="_x0000_s1042" style="position:absolute;left:2007;top:10106;width:563;height:2260;visibility:visible;mso-wrap-style:square;v-text-anchor:top" o:gfxdata="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" filled="f" stroked="f">
                 <v:textbox inset="0,0,0,0">
                   <w:txbxContent>
                     <w:p>
                       <w:pPr>
-                        <w:spacing w:before="0" w:after="160" w:line="259" w:lineRule="auto"/>
+                        <w:spacing w:after="160" w:line="259" w:lineRule="auto"/>
                         <w:ind w:left="0" w:right="0" w:firstLine="0"/>
                         <w:jc w:val="left"/>
                       </w:pPr>
                       <w:r>
                         <w:rPr>
-                          <w:rFonts w:cs="Arial" w:hAnsi="Arial" w:eastAsia="Arial" w:ascii="Arial"/>
+                          <w:rFonts w:ascii="Arial" w:eastAsia="Arial" w:hAnsi="Arial" w:cs="Arial"/>
                         </w:rPr>
                         <w:t xml:space="preserve"> </w:t>
                       </w:r>
@@ -3691,10 +3052,29 @@
                   </w:txbxContent>
                 </v:textbox>
               </v:rect>
-              <v:shape id="Picture 5119" style="position:absolute;width:8890;height:11798;left:0;top:0;" filled="f">
-                <v:imagedata r:id="rId21"/>
+              <v:shapetype id="_x0000_t75" coordsize="21600,21600" o:spt="75" o:preferrelative="t" path="m@4@5l@4@11@9@11@9@5xe" filled="f" stroked="f">
+                <v:stroke joinstyle="miter"/>
+                <v:formulas>
+                  <v:f eqn="if lineDrawn pixelLineWidth 0"/>
+                  <v:f eqn="sum @0 1 0"/>
+                  <v:f eqn="sum 0 0 @1"/>
+                  <v:f eqn="prod @2 1 2"/>
+                  <v:f eqn="prod @3 21600 pixelWidth"/>
+                  <v:f eqn="prod @3 21600 pixelHeight"/>
+                  <v:f eqn="sum @0 0 1"/>
+                  <v:f eqn="prod @6 1 2"/>
+                  <v:f eqn="prod @7 21600 pixelWidth"/>
+                  <v:f eqn="sum @8 21600 0"/>
+                  <v:f eqn="prod @7 21600 pixelHeight"/>
+                  <v:f eqn="sum @10 21600 0"/>
+                </v:formulas>
+                <v:path o:extrusionok="f" gradientshapeok="t" o:connecttype="rect"/>
+                <o:lock v:ext="edit" aspectratio="t"/>
+              </v:shapetype>
+              <v:shape id="Picture 5119" o:spid="_x0000_s1043" type="#_x0000_t75" style="position:absolute;width:8890;height:11798;visibility:visible;mso-wrap-style:square" o:gfxdata="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">
+                <v:imagedata r:id="rId2" o:title=""/>
               </v:shape>
-              <w10:wrap type="square"/>
+              <w10:wrap type="square" anchorx="page" anchory="page"/>
             </v:group>
           </w:pict>
         </mc:Fallback>

</xml_diff>

<commit_message>
Greedy search reworked / Document updated
- Minor issues fixed
- Greedy now shows its steps AND the solution

- Updated document file's results(needs to be finished)
</commit_message>
<xml_diff>
--- a/AtividadeAvaliativaEquipe-Implementação.docx
+++ b/AtividadeAvaliativaEquipe-Implementação.docx
@@ -829,7 +829,6 @@
         <w:ind w:left="-5" w:right="0"/>
       </w:pPr>
       <w:r>
-        <w:lastRenderedPageBreak/>
         <w:t>Informações que caracterizam um estado no problema</w:t>
       </w:r>
       <w:r>
@@ -850,6 +849,7 @@
         <w:jc w:val="left"/>
       </w:pPr>
       <w:r>
+        <w:lastRenderedPageBreak/>
         <w:t xml:space="preserve"> </w:t>
       </w:r>
     </w:p>
@@ -1534,300 +1534,17 @@
     <w:p>
       <w:pPr>
         <w:ind w:left="-5" w:right="0"/>
-      </w:pPr>
-      <w:r>
+        <w:rPr>
+          <w:b/>
+          <w:bCs/>
+        </w:rPr>
+      </w:pPr>
+      <w:r>
+        <w:rPr>
+          <w:b/>
+          <w:bCs/>
+        </w:rPr>
         <w:t xml:space="preserve">Método de Busca em Profundidade: </w:t>
-      </w:r>
-    </w:p>
-    <w:p>
-      <w:pPr>
-        <w:ind w:left="-5" w:right="0"/>
-        <w:rPr>
-          <w:b/>
-          <w:bCs/>
-        </w:rPr>
-      </w:pPr>
-      <w:r>
-        <w:rPr>
-          <w:b/>
-          <w:bCs/>
-        </w:rPr>
-        <w:t>1 : disco da estaca  1  para a estaca:  2</w:t>
-      </w:r>
-    </w:p>
-    <w:p>
-      <w:pPr>
-        <w:ind w:left="-5" w:right="0"/>
-        <w:rPr>
-          <w:b/>
-          <w:bCs/>
-        </w:rPr>
-      </w:pPr>
-      <w:r>
-        <w:rPr>
-          <w:b/>
-          <w:bCs/>
-        </w:rPr>
-        <w:t>2 : disco da estaca  1  para a estaca:  3</w:t>
-      </w:r>
-    </w:p>
-    <w:p>
-      <w:pPr>
-        <w:ind w:left="-5" w:right="0"/>
-        <w:rPr>
-          <w:b/>
-          <w:bCs/>
-        </w:rPr>
-      </w:pPr>
-      <w:r>
-        <w:rPr>
-          <w:b/>
-          <w:bCs/>
-        </w:rPr>
-        <w:t>3 : disco da estaca  2  para a estaca:  1</w:t>
-      </w:r>
-    </w:p>
-    <w:p>
-      <w:pPr>
-        <w:ind w:left="-5" w:right="0"/>
-        <w:rPr>
-          <w:b/>
-          <w:bCs/>
-        </w:rPr>
-      </w:pPr>
-      <w:r>
-        <w:rPr>
-          <w:b/>
-          <w:bCs/>
-        </w:rPr>
-        <w:t>4 : disco da estaca  1  para a estaca:  3</w:t>
-      </w:r>
-    </w:p>
-    <w:p>
-      <w:pPr>
-        <w:ind w:left="-5" w:right="0"/>
-        <w:rPr>
-          <w:b/>
-          <w:bCs/>
-        </w:rPr>
-      </w:pPr>
-      <w:r>
-        <w:rPr>
-          <w:b/>
-          <w:bCs/>
-        </w:rPr>
-        <w:t>5 : disco da estaca  1  para a estaca:  2</w:t>
-      </w:r>
-    </w:p>
-    <w:p>
-      <w:pPr>
-        <w:ind w:left="-5" w:right="0"/>
-        <w:rPr>
-          <w:b/>
-          <w:bCs/>
-        </w:rPr>
-      </w:pPr>
-      <w:r>
-        <w:rPr>
-          <w:b/>
-          <w:bCs/>
-        </w:rPr>
-        <w:t>6 : disco da estaca  3  para a estaca:  1</w:t>
-      </w:r>
-    </w:p>
-    <w:p>
-      <w:pPr>
-        <w:ind w:left="-5" w:right="0"/>
-        <w:rPr>
-          <w:b/>
-          <w:bCs/>
-        </w:rPr>
-      </w:pPr>
-      <w:r>
-        <w:rPr>
-          <w:b/>
-          <w:bCs/>
-        </w:rPr>
-        <w:t>7 : disco da estaca  1  para a estaca:  2</w:t>
-      </w:r>
-    </w:p>
-    <w:p>
-      <w:pPr>
-        <w:ind w:left="-5" w:right="0"/>
-        <w:rPr>
-          <w:b/>
-          <w:bCs/>
-        </w:rPr>
-      </w:pPr>
-      <w:r>
-        <w:rPr>
-          <w:b/>
-          <w:bCs/>
-        </w:rPr>
-        <w:lastRenderedPageBreak/>
-        <w:t>8 : disco da estaca  3  para a estaca:  1</w:t>
-      </w:r>
-    </w:p>
-    <w:p>
-      <w:pPr>
-        <w:ind w:left="-5" w:right="0"/>
-        <w:rPr>
-          <w:b/>
-          <w:bCs/>
-        </w:rPr>
-      </w:pPr>
-      <w:r>
-        <w:rPr>
-          <w:b/>
-          <w:bCs/>
-        </w:rPr>
-        <w:t>9 : disco da estaca  2  para a estaca:  1</w:t>
-      </w:r>
-    </w:p>
-    <w:p>
-      <w:pPr>
-        <w:ind w:left="-5" w:right="0"/>
-        <w:rPr>
-          <w:b/>
-          <w:bCs/>
-        </w:rPr>
-      </w:pPr>
-      <w:r>
-        <w:rPr>
-          <w:b/>
-          <w:bCs/>
-        </w:rPr>
-        <w:t>10 : disco da estaca  1  para a estaca:  3</w:t>
-      </w:r>
-      <w:bookmarkStart w:id="0" w:name="_GoBack"/>
-      <w:bookmarkEnd w:id="0"/>
-    </w:p>
-    <w:p>
-      <w:pPr>
-        <w:ind w:left="-5" w:right="0"/>
-        <w:rPr>
-          <w:b/>
-          <w:bCs/>
-        </w:rPr>
-      </w:pPr>
-      <w:r>
-        <w:rPr>
-          <w:b/>
-          <w:bCs/>
-        </w:rPr>
-        <w:t>11 : disco da estaca  1  para a estaca:  2</w:t>
-      </w:r>
-    </w:p>
-    <w:p>
-      <w:pPr>
-        <w:ind w:left="-5" w:right="0"/>
-        <w:rPr>
-          <w:b/>
-          <w:bCs/>
-        </w:rPr>
-      </w:pPr>
-      <w:r>
-        <w:rPr>
-          <w:b/>
-          <w:bCs/>
-        </w:rPr>
-        <w:t>12 : disco da estaca  3  para a estaca:  1</w:t>
-      </w:r>
-    </w:p>
-    <w:p>
-      <w:pPr>
-        <w:ind w:left="-5" w:right="0"/>
-        <w:rPr>
-          <w:b/>
-          <w:bCs/>
-        </w:rPr>
-      </w:pPr>
-      <w:r>
-        <w:rPr>
-          <w:b/>
-          <w:bCs/>
-        </w:rPr>
-        <w:t>13 : disco da estaca  1  para a estaca:  2</w:t>
-      </w:r>
-    </w:p>
-    <w:p>
-      <w:pPr>
-        <w:ind w:left="-5" w:right="0"/>
-        <w:rPr>
-          <w:b/>
-          <w:bCs/>
-        </w:rPr>
-      </w:pPr>
-      <w:r>
-        <w:rPr>
-          <w:b/>
-          <w:bCs/>
-        </w:rPr>
-        <w:t>14 : disco da estaca  2  para a estaca:  3</w:t>
-      </w:r>
-    </w:p>
-    <w:p>
-      <w:pPr>
-        <w:ind w:left="-5" w:right="0"/>
-        <w:rPr>
-          <w:b/>
-          <w:bCs/>
-        </w:rPr>
-      </w:pPr>
-      <w:r>
-        <w:rPr>
-          <w:b/>
-          <w:bCs/>
-        </w:rPr>
-        <w:t>15 : disco da estaca  1  para a estaca:  2</w:t>
-      </w:r>
-    </w:p>
-    <w:p>
-      <w:pPr>
-        <w:ind w:left="-5" w:right="0"/>
-        <w:rPr>
-          <w:b/>
-          <w:bCs/>
-        </w:rPr>
-      </w:pPr>
-      <w:r>
-        <w:rPr>
-          <w:b/>
-          <w:bCs/>
-        </w:rPr>
-        <w:t>16 : disco da estaca  1  para a estaca:  3</w:t>
-      </w:r>
-    </w:p>
-    <w:p>
-      <w:pPr>
-        <w:ind w:left="-5" w:right="0"/>
-        <w:rPr>
-          <w:b/>
-          <w:bCs/>
-        </w:rPr>
-      </w:pPr>
-      <w:r>
-        <w:rPr>
-          <w:b/>
-          <w:bCs/>
-        </w:rPr>
-        <w:t>17 : disco da estaca  2  para a estaca:  1</w:t>
-      </w:r>
-    </w:p>
-    <w:p>
-      <w:pPr>
-        <w:ind w:left="-5" w:right="0"/>
-        <w:rPr>
-          <w:b/>
-          <w:bCs/>
-        </w:rPr>
-      </w:pPr>
-      <w:r>
-        <w:rPr>
-          <w:b/>
-          <w:bCs/>
-        </w:rPr>
-        <w:t>18 : disco da estaca  1  para a estaca:  3</w:t>
       </w:r>
     </w:p>
     <w:p>
@@ -1837,15 +1554,41 @@
         <w:jc w:val="left"/>
       </w:pPr>
       <w:r>
-        <w:t xml:space="preserve"> </w:t>
-      </w:r>
-    </w:p>
-    <w:p>
-      <w:pPr>
-        <w:ind w:left="-5" w:right="0"/>
-      </w:pPr>
-      <w:r>
-        <w:t xml:space="preserve">Método de Busca em Largura: ______________________________________________ </w:t>
+        <w:drawing>
+          <wp:inline distT="0" distB="0" distL="0" distR="0" wp14:anchorId="4CB46B8D" wp14:editId="6FDA0A0F">
+            <wp:extent cx="5490210" cy="581660"/>
+            <wp:effectExtent l="0" t="0" r="0" b="8890"/>
+            <wp:docPr id="1" name="Picture 1"/>
+            <wp:cNvGraphicFramePr>
+              <a:graphicFrameLocks xmlns:a="http://schemas.openxmlformats.org/drawingml/2006/main" noChangeAspect="1"/>
+            </wp:cNvGraphicFramePr>
+            <a:graphic xmlns:a="http://schemas.openxmlformats.org/drawingml/2006/main">
+              <a:graphicData uri="http://schemas.openxmlformats.org/drawingml/2006/picture">
+                <pic:pic xmlns:pic="http://schemas.openxmlformats.org/drawingml/2006/picture">
+                  <pic:nvPicPr>
+                    <pic:cNvPr id="1" name=""/>
+                    <pic:cNvPicPr/>
+                  </pic:nvPicPr>
+                  <pic:blipFill>
+                    <a:blip r:embed="rId27"/>
+                    <a:stretch>
+                      <a:fillRect/>
+                    </a:stretch>
+                  </pic:blipFill>
+                  <pic:spPr>
+                    <a:xfrm>
+                      <a:off x="0" y="0"/>
+                      <a:ext cx="5490210" cy="581660"/>
+                    </a:xfrm>
+                    <a:prstGeom prst="rect">
+                      <a:avLst/>
+                    </a:prstGeom>
+                  </pic:spPr>
+                </pic:pic>
+              </a:graphicData>
+            </a:graphic>
+          </wp:inline>
+        </w:drawing>
       </w:r>
     </w:p>
     <w:p>
@@ -1855,15 +1598,41 @@
         <w:jc w:val="left"/>
       </w:pPr>
       <w:r>
-        <w:t xml:space="preserve"> </w:t>
-      </w:r>
-    </w:p>
-    <w:p>
-      <w:pPr>
-        <w:ind w:left="-5" w:right="0"/>
-      </w:pPr>
-      <w:r>
-        <w:t xml:space="preserve">Método de Busca Guloso: __________________________________________________ </w:t>
+        <w:drawing>
+          <wp:inline distT="0" distB="0" distL="0" distR="0" wp14:anchorId="0370708F" wp14:editId="1292D8AB">
+            <wp:extent cx="5490210" cy="577850"/>
+            <wp:effectExtent l="0" t="0" r="0" b="0"/>
+            <wp:docPr id="2" name="Picture 2"/>
+            <wp:cNvGraphicFramePr>
+              <a:graphicFrameLocks xmlns:a="http://schemas.openxmlformats.org/drawingml/2006/main" noChangeAspect="1"/>
+            </wp:cNvGraphicFramePr>
+            <a:graphic xmlns:a="http://schemas.openxmlformats.org/drawingml/2006/main">
+              <a:graphicData uri="http://schemas.openxmlformats.org/drawingml/2006/picture">
+                <pic:pic xmlns:pic="http://schemas.openxmlformats.org/drawingml/2006/picture">
+                  <pic:nvPicPr>
+                    <pic:cNvPr id="1" name=""/>
+                    <pic:cNvPicPr/>
+                  </pic:nvPicPr>
+                  <pic:blipFill>
+                    <a:blip r:embed="rId28"/>
+                    <a:stretch>
+                      <a:fillRect/>
+                    </a:stretch>
+                  </pic:blipFill>
+                  <pic:spPr>
+                    <a:xfrm>
+                      <a:off x="0" y="0"/>
+                      <a:ext cx="5490210" cy="577850"/>
+                    </a:xfrm>
+                    <a:prstGeom prst="rect">
+                      <a:avLst/>
+                    </a:prstGeom>
+                  </pic:spPr>
+                </pic:pic>
+              </a:graphicData>
+            </a:graphic>
+          </wp:inline>
+        </w:drawing>
       </w:r>
     </w:p>
     <w:p>
@@ -1873,15 +1642,112 @@
         <w:jc w:val="left"/>
       </w:pPr>
       <w:r>
+        <w:drawing>
+          <wp:inline distT="0" distB="0" distL="0" distR="0" wp14:anchorId="6833B080" wp14:editId="78745099">
+            <wp:extent cx="5490210" cy="563880"/>
+            <wp:effectExtent l="0" t="0" r="0" b="7620"/>
+            <wp:docPr id="3" name="Picture 3"/>
+            <wp:cNvGraphicFramePr>
+              <a:graphicFrameLocks xmlns:a="http://schemas.openxmlformats.org/drawingml/2006/main" noChangeAspect="1"/>
+            </wp:cNvGraphicFramePr>
+            <a:graphic xmlns:a="http://schemas.openxmlformats.org/drawingml/2006/main">
+              <a:graphicData uri="http://schemas.openxmlformats.org/drawingml/2006/picture">
+                <pic:pic xmlns:pic="http://schemas.openxmlformats.org/drawingml/2006/picture">
+                  <pic:nvPicPr>
+                    <pic:cNvPr id="1" name=""/>
+                    <pic:cNvPicPr/>
+                  </pic:nvPicPr>
+                  <pic:blipFill>
+                    <a:blip r:embed="rId29"/>
+                    <a:stretch>
+                      <a:fillRect/>
+                    </a:stretch>
+                  </pic:blipFill>
+                  <pic:spPr>
+                    <a:xfrm>
+                      <a:off x="0" y="0"/>
+                      <a:ext cx="5490210" cy="563880"/>
+                    </a:xfrm>
+                    <a:prstGeom prst="rect">
+                      <a:avLst/>
+                    </a:prstGeom>
+                  </pic:spPr>
+                </pic:pic>
+              </a:graphicData>
+            </a:graphic>
+          </wp:inline>
+        </w:drawing>
+      </w:r>
+    </w:p>
+    <w:p>
+      <w:pPr>
+        <w:spacing w:after="0" w:line="259" w:lineRule="auto"/>
+        <w:ind w:left="0" w:right="0" w:firstLine="0"/>
+        <w:jc w:val="left"/>
+      </w:pPr>
+    </w:p>
+    <w:p>
+      <w:pPr>
+        <w:ind w:left="-5" w:right="0"/>
+        <w:rPr>
+          <w:b/>
+          <w:bCs/>
+        </w:rPr>
+      </w:pPr>
+      <w:r>
+        <w:rPr>
+          <w:b/>
+          <w:bCs/>
+        </w:rPr>
+        <w:t xml:space="preserve">Método de Busca em Largura: </w:t>
+      </w:r>
+    </w:p>
+    <w:p>
+      <w:pPr>
+        <w:ind w:left="-5" w:right="0"/>
+        <w:rPr>
+          <w:b/>
+          <w:bCs/>
+        </w:rPr>
+      </w:pPr>
+      <w:bookmarkStart w:id="0" w:name="_GoBack"/>
+      <w:bookmarkEnd w:id="0"/>
+    </w:p>
+    <w:p>
+      <w:pPr>
+        <w:ind w:left="-5" w:right="0"/>
+      </w:pPr>
+      <w:r>
+        <w:rPr>
+          <w:b/>
+          <w:bCs/>
+        </w:rPr>
+        <w:t>Método de Busca Guloso:</w:t>
+      </w:r>
+      <w:r>
         <w:t xml:space="preserve"> </w:t>
       </w:r>
     </w:p>
     <w:p>
       <w:pPr>
+        <w:spacing w:after="0" w:line="259" w:lineRule="auto"/>
+        <w:ind w:left="0" w:right="0" w:firstLine="0"/>
+        <w:jc w:val="left"/>
+      </w:pPr>
+    </w:p>
+    <w:p>
+      <w:pPr>
         <w:ind w:left="-5" w:right="0"/>
       </w:pPr>
       <w:r>
-        <w:t xml:space="preserve">Método de Busca A*: _____________________________________________________ </w:t>
+        <w:rPr>
+          <w:b/>
+          <w:bCs/>
+        </w:rPr>
+        <w:t>Método de Busca A*:</w:t>
+      </w:r>
+      <w:r>
+        <w:t xml:space="preserve"> </w:t>
       </w:r>
     </w:p>
     <w:p>
@@ -1924,7 +1790,7 @@
                     <pic:cNvPicPr/>
                   </pic:nvPicPr>
                   <pic:blipFill>
-                    <a:blip r:embed="rId27"/>
+                    <a:blip r:embed="rId30"/>
                     <a:stretch>
                       <a:fillRect/>
                     </a:stretch>
@@ -2076,7 +1942,7 @@
                     <pic:cNvPicPr/>
                   </pic:nvPicPr>
                   <pic:blipFill>
-                    <a:blip r:embed="rId28"/>
+                    <a:blip r:embed="rId31"/>
                     <a:stretch>
                       <a:fillRect/>
                     </a:stretch>
@@ -2226,7 +2092,7 @@
                           <pic:cNvPicPr/>
                         </pic:nvPicPr>
                         <pic:blipFill>
-                          <a:blip r:embed="rId29"/>
+                          <a:blip r:embed="rId32"/>
                           <a:stretch>
                             <a:fillRect/>
                           </a:stretch>
@@ -2247,7 +2113,7 @@
                           <pic:cNvPicPr/>
                         </pic:nvPicPr>
                         <pic:blipFill>
-                          <a:blip r:embed="rId30"/>
+                          <a:blip r:embed="rId33"/>
                           <a:stretch>
                             <a:fillRect/>
                           </a:stretch>
@@ -2272,10 +2138,10 @@
             <w:pict>
               <v:group id="Group 4682" style="width:78.66pt;height:59.579pt;position:absolute;z-index:-2147483611;mso-position-horizontal-relative:text;mso-position-horizontal:absolute;margin-left:-8.064pt;mso-position-vertical-relative:text;margin-top:-38.3194pt;" coordsize="9989,7566">
                 <v:shape id="Picture 466" style="position:absolute;width:8709;height:3558;left:0;top:0;" filled="f">
-                  <v:imagedata r:id="rId31"/>
+                  <v:imagedata r:id="rId34"/>
                 </v:shape>
                 <v:shape id="Picture 477" style="position:absolute;width:9989;height:3558;left:0;top:4008;" filled="f">
-                  <v:imagedata r:id="rId32"/>
+                  <v:imagedata r:id="rId35"/>
                 </v:shape>
               </v:group>
             </w:pict>
@@ -2362,7 +2228,6 @@
         <w:ind w:right="0" w:hanging="360"/>
       </w:pPr>
       <w:r>
-        <w:lastRenderedPageBreak/>
         <w:t xml:space="preserve">Qual é o custo da busca em termos de tempo e memória necessários para encontrar a solução? </w:t>
       </w:r>
     </w:p>
@@ -2468,6 +2333,7 @@
         <w:ind w:right="0" w:hanging="360"/>
       </w:pPr>
       <w:r>
+        <w:lastRenderedPageBreak/>
         <w:t xml:space="preserve">O método garante encontrar uma solução para o problema? </w:t>
       </w:r>
     </w:p>
@@ -2704,11 +2570,11 @@
       </w:r>
     </w:p>
     <w:sectPr>
-      <w:headerReference w:type="even" r:id="rId33"/>
-      <w:headerReference w:type="default" r:id="rId34"/>
-      <w:headerReference w:type="first" r:id="rId35"/>
+      <w:headerReference w:type="even" r:id="rId36"/>
+      <w:headerReference w:type="default" r:id="rId37"/>
+      <w:headerReference w:type="first" r:id="rId38"/>
       <w:pgSz w:w="11906" w:h="16841"/>
-      <w:pgMar w:top="2346" w:right="1694" w:bottom="1774" w:left="1702" w:header="426" w:footer="720" w:gutter="0"/>
+      <w:pgMar w:top="2346" w:right="1558" w:bottom="1774" w:left="1702" w:header="426" w:footer="720" w:gutter="0"/>
       <w:cols w:space="720"/>
     </w:sectPr>
   </w:body>
@@ -3451,15 +3317,7 @@
         <w:b/>
         <w:sz w:val="28"/>
       </w:rPr>
-      <w:t xml:space="preserve">Pontifícia </w:t>
-    </w:r>
-    <w:r>
-      <w:rPr>
-        <w:rFonts w:ascii="Arial" w:eastAsia="Arial" w:hAnsi="Arial" w:cs="Arial"/>
-        <w:b/>
-        <w:sz w:val="28"/>
-      </w:rPr>
-      <w:t xml:space="preserve">Universidade Católica do Paraná </w:t>
+      <w:t xml:space="preserve">Pontifícia Universidade Católica do Paraná </w:t>
     </w:r>
   </w:p>
   <w:p>
@@ -3818,15 +3676,7 @@
         <w:b/>
         <w:sz w:val="28"/>
       </w:rPr>
-      <w:t xml:space="preserve">Pontifícia </w:t>
-    </w:r>
-    <w:r>
-      <w:rPr>
-        <w:rFonts w:ascii="Arial" w:eastAsia="Arial" w:hAnsi="Arial" w:cs="Arial"/>
-        <w:b/>
-        <w:sz w:val="28"/>
-      </w:rPr>
-      <w:t xml:space="preserve">Universidade Católica do Paraná </w:t>
+      <w:t xml:space="preserve">Pontifícia Universidade Católica do Paraná </w:t>
     </w:r>
   </w:p>
   <w:p>

</xml_diff>